<commit_message>
update paper 0818 2016
</commit_message>
<xml_diff>
--- a/hongqiang/洪强_开题报告_基于Android的智能语音聊天机器人的设计与实现.docx
+++ b/hongqiang/洪强_开题报告_基于Android的智能语音聊天机器人的设计与实现.docx
@@ -20,6 +20,301 @@
           <w:sz w:val="30"/>
           <w:szCs w:val="30"/>
         </w:rPr>
+      </w:r>
+      <w:r>
+        <w:pict>
+          <v:rect style="position:absolute;width:453.5pt;height:841.9pt;mso-wrap-distance-left:0pt;mso-wrap-distance-right:0pt;mso-wrap-distance-top:0pt;mso-wrap-distance-bottom:0pt;margin-top:0pt;margin-left:0pt">
+            <v:textbox inset="0in,0in,0in,0in">
+              <w:txbxContent>
+                <w:p>
+                  <w:pPr>
+                    <w:pStyle w:val="TextBody"/>
+                    <w:spacing w:lineRule="atLeast" w:line="2895"/>
+                    <w:rPr/>
+                  </w:pPr>
+                  <w:r>
+                    <w:rPr/>
+                    <w:t>随着智能手机的出现，</w:t>
+                  </w:r>
+                </w:p>
+                <w:p>
+                  <w:pPr>
+                    <w:pStyle w:val="TextBody"/>
+                    <w:spacing w:lineRule="atLeast" w:line="2895"/>
+                    <w:rPr/>
+                  </w:pPr>
+                  <w:r>
+                    <w:rPr/>
+                    <w:t>人们又希望通过自然语言与智能手机进行交流，</w:t>
+                  </w:r>
+                </w:p>
+                <w:p>
+                  <w:pPr>
+                    <w:pStyle w:val="TextBody"/>
+                    <w:spacing w:lineRule="atLeast" w:line="2895"/>
+                    <w:rPr/>
+                  </w:pPr>
+                  <w:r>
+                    <w:rPr/>
+                    <w:t>在这</w:t>
+                  </w:r>
+                </w:p>
+                <w:p>
+                  <w:pPr>
+                    <w:pStyle w:val="TextBody"/>
+                    <w:spacing w:lineRule="atLeast" w:line="2895"/>
+                    <w:rPr/>
+                  </w:pPr>
+                  <w:r>
+                    <w:rPr/>
+                    <w:t>种需求下，</w:t>
+                  </w:r>
+                </w:p>
+                <w:p>
+                  <w:pPr>
+                    <w:pStyle w:val="TextBody"/>
+                    <w:spacing w:lineRule="atLeast" w:line="2895"/>
+                    <w:rPr/>
+                  </w:pPr>
+                  <w:r>
+                    <w:rPr/>
+                    <w:t>美国苹果率先研发了一款名为</w:t>
+                  </w:r>
+                </w:p>
+                <w:p>
+                  <w:pPr>
+                    <w:pStyle w:val="TextBody"/>
+                    <w:spacing w:lineRule="atLeast" w:line="2895"/>
+                    <w:rPr/>
+                  </w:pPr>
+                  <w:r>
+                    <w:rPr/>
+                    <w:t>Siri</w:t>
+                  </w:r>
+                </w:p>
+                <w:p>
+                  <w:pPr>
+                    <w:pStyle w:val="TextBody"/>
+                    <w:spacing w:lineRule="atLeast" w:line="2895"/>
+                    <w:rPr/>
+                  </w:pPr>
+                  <w:r>
+                    <w:rPr/>
+                    <w:t>的智能聊天机器人。</w:t>
+                  </w:r>
+                </w:p>
+                <w:p>
+                  <w:pPr>
+                    <w:pStyle w:val="TextBody"/>
+                    <w:spacing w:lineRule="atLeast" w:line="2895"/>
+                    <w:rPr/>
+                  </w:pPr>
+                  <w:r>
+                    <w:rPr/>
+                    <w:t>Siri </w:t>
+                  </w:r>
+                </w:p>
+                <w:p>
+                  <w:pPr>
+                    <w:pStyle w:val="TextBody"/>
+                    <w:spacing w:lineRule="atLeast" w:line="2895" w:before="0" w:after="140"/>
+                    <w:rPr/>
+                  </w:pPr>
+                  <w:r>
+                    <w:rPr/>
+                    <w:t xml:space="preserve">可以令 </w:t>
+                  </w:r>
+                </w:p>
+              </w:txbxContent>
+            </v:textbox>
+          </v:rect>
+        </w:pict>
+      </w:r>
+      <w:r>
+        <w:pict>
+          <v:rect style="position:absolute;width:453.5pt;height:841.9pt;mso-wrap-distance-left:0pt;mso-wrap-distance-right:0pt;mso-wrap-distance-top:0pt;mso-wrap-distance-bottom:0pt;margin-top:0pt;margin-left:0pt">
+            <v:textbox inset="0in,0in,0in,0in">
+              <w:txbxContent>
+                <w:p>
+                  <w:pPr>
+                    <w:pStyle w:val="TextBody"/>
+                    <w:spacing w:lineRule="atLeast" w:line="2325"/>
+                    <w:rPr/>
+                  </w:pPr>
+                  <w:r>
+                    <w:rPr/>
+                    <w:t xml:space="preserve">  </w:t>
+                  </w:r>
+                </w:p>
+                <w:p>
+                  <w:pPr>
+                    <w:pStyle w:val="TextBody"/>
+                    <w:spacing w:lineRule="atLeast" w:line="2325"/>
+                    <w:rPr/>
+                  </w:pPr>
+                  <w:r>
+                    <w:rPr/>
+                    <w:t> </w:t>
+                  </w:r>
+                </w:p>
+                <w:p>
+                  <w:pPr>
+                    <w:pStyle w:val="TextBody"/>
+                    <w:spacing w:lineRule="atLeast" w:line="2325"/>
+                    <w:rPr/>
+                  </w:pPr>
+                  <w:r>
+                    <w:rPr/>
+                    <w:t xml:space="preserve">12  </w:t>
+                  </w:r>
+                </w:p>
+                <w:p>
+                  <w:pPr>
+                    <w:pStyle w:val="TextBody"/>
+                    <w:spacing w:lineRule="atLeast" w:line="2895"/>
+                    <w:rPr/>
+                  </w:pPr>
+                  <w:r>
+                    <w:rPr/>
+                    <w:t>iPhone4S</w:t>
+                  </w:r>
+                </w:p>
+                <w:p>
+                  <w:pPr>
+                    <w:pStyle w:val="TextBody"/>
+                    <w:spacing w:lineRule="atLeast" w:line="2895"/>
+                    <w:rPr/>
+                  </w:pPr>
+                  <w:r>
+                    <w:rPr/>
+                    <w:t>变身为一台智能化机器人，利用</w:t>
+                  </w:r>
+                </w:p>
+                <w:p>
+                  <w:pPr>
+                    <w:pStyle w:val="TextBody"/>
+                    <w:spacing w:lineRule="atLeast" w:line="2895"/>
+                    <w:rPr/>
+                  </w:pPr>
+                  <w:r>
+                    <w:rPr/>
+                    <w:t>Siri</w:t>
+                  </w:r>
+                </w:p>
+                <w:p>
+                  <w:pPr>
+                    <w:pStyle w:val="TextBody"/>
+                    <w:spacing w:lineRule="atLeast" w:line="2895"/>
+                    <w:rPr/>
+                  </w:pPr>
+                  <w:r>
+                    <w:rPr/>
+                    <w:t>用户可以通过手机读短信、介绍</w:t>
+                  </w:r>
+                </w:p>
+                <w:p>
+                  <w:pPr>
+                    <w:pStyle w:val="TextBody"/>
+                    <w:spacing w:lineRule="atLeast" w:line="2895"/>
+                    <w:rPr/>
+                  </w:pPr>
+                  <w:r>
+                    <w:rPr/>
+                    <w:t>餐厅、询问天气、语音设置闹钟等。</w:t>
+                  </w:r>
+                </w:p>
+                <w:p>
+                  <w:pPr>
+                    <w:pStyle w:val="TextBody"/>
+                    <w:spacing w:lineRule="atLeast" w:line="2895"/>
+                    <w:rPr/>
+                  </w:pPr>
+                  <w:r>
+                    <w:rPr/>
+                    <w:t>Siri</w:t>
+                  </w:r>
+                </w:p>
+                <w:p>
+                  <w:pPr>
+                    <w:pStyle w:val="TextBody"/>
+                    <w:spacing w:lineRule="atLeast" w:line="2895"/>
+                    <w:rPr/>
+                  </w:pPr>
+                  <w:r>
+                    <w:rPr/>
+                    <w:t>可以支持自然语言输入，并且可以调</w:t>
+                  </w:r>
+                </w:p>
+                <w:p>
+                  <w:pPr>
+                    <w:pStyle w:val="TextBody"/>
+                    <w:spacing w:lineRule="atLeast" w:line="2895"/>
+                    <w:rPr/>
+                  </w:pPr>
+                  <w:r>
+                    <w:rPr/>
+                    <w:t>用系统自带的天气预报、</w:t>
+                  </w:r>
+                </w:p>
+                <w:p>
+                  <w:pPr>
+                    <w:pStyle w:val="TextBody"/>
+                    <w:spacing w:lineRule="atLeast" w:line="2895"/>
+                    <w:rPr/>
+                  </w:pPr>
+                  <w:r>
+                    <w:rPr/>
+                    <w:t>日程安排、</w:t>
+                  </w:r>
+                </w:p>
+                <w:p>
+                  <w:pPr>
+                    <w:pStyle w:val="TextBody"/>
+                    <w:spacing w:lineRule="atLeast" w:line="2895"/>
+                    <w:rPr/>
+                  </w:pPr>
+                  <w:r>
+                    <w:rPr/>
+                    <w:t>搜索资料等应用。</w:t>
+                  </w:r>
+                </w:p>
+                <w:p>
+                  <w:pPr>
+                    <w:pStyle w:val="TextBody"/>
+                    <w:spacing w:lineRule="atLeast" w:line="2895"/>
+                    <w:rPr/>
+                  </w:pPr>
+                  <w:r>
+                    <w:rPr/>
+                    <w:t>还能够不断学习新的声音</w:t>
+                  </w:r>
+                </w:p>
+                <w:p>
+                  <w:pPr>
+                    <w:pStyle w:val="TextBody"/>
+                    <w:spacing w:lineRule="atLeast" w:line="2895"/>
+                    <w:rPr/>
+                  </w:pPr>
+                  <w:r>
+                    <w:rPr/>
+                    <w:t>和语调，</w:t>
+                  </w:r>
+                </w:p>
+                <w:p>
+                  <w:pPr>
+                    <w:pStyle w:val="TextBody"/>
+                    <w:spacing w:lineRule="atLeast" w:line="2895" w:before="0" w:after="140"/>
+                    <w:rPr/>
+                  </w:pPr>
+                  <w:r>
+                    <w:rPr/>
+                    <w:t>提供对话式的应答。</w:t>
+                  </w:r>
+                </w:p>
+              </w:txbxContent>
+            </v:textbox>
+          </v:rect>
+        </w:pict>
       </w:r>
     </w:p>
     <w:p>
@@ -632,7 +927,7 @@
     <w:tbl>
       <w:tblPr>
         <w:jc w:val="left"/>
-        <w:tblInd w:w="-252" w:type="dxa"/>
+        <w:tblInd w:w="-267" w:type="dxa"/>
         <w:tblBorders>
           <w:top w:val="single" w:sz="12" w:space="0" w:color="00000A"/>
           <w:left w:val="single" w:sz="12" w:space="0" w:color="00000A"/>
@@ -643,13 +938,13 @@
         </w:tblBorders>
         <w:tblCellMar>
           <w:top w:w="0" w:type="dxa"/>
-          <w:left w:w="98" w:type="dxa"/>
+          <w:left w:w="83" w:type="dxa"/>
           <w:bottom w:w="0" w:type="dxa"/>
           <w:right w:w="108" w:type="dxa"/>
         </w:tblCellMar>
       </w:tblPr>
       <w:tblGrid>
-        <w:gridCol w:w="539"/>
+        <w:gridCol w:w="538"/>
         <w:gridCol w:w="1261"/>
         <w:gridCol w:w="1080"/>
         <w:gridCol w:w="1799"/>
@@ -663,7 +958,7 @@
         </w:trPr>
         <w:tc>
           <w:tcPr>
-            <w:tcW w:w="1800" w:type="dxa"/>
+            <w:tcW w:w="1799" w:type="dxa"/>
             <w:gridSpan w:val="2"/>
             <w:tcBorders>
               <w:top w:val="single" w:sz="12" w:space="0" w:color="00000A"/>
@@ -673,9 +968,9 @@
               <w:right w:val="single" w:sz="4" w:space="0" w:color="00000A"/>
               <w:insideV w:val="single" w:sz="4" w:space="0" w:color="00000A"/>
             </w:tcBorders>
-            <w:shd w:fill="auto" w:val="clear"/>
+            <w:shd w:fill="FFFFFF" w:val="clear"/>
             <w:tcMar>
-              <w:left w:w="98" w:type="dxa"/>
+              <w:left w:w="83" w:type="dxa"/>
             </w:tcMar>
             <w:vAlign w:val="center"/>
           </w:tcPr>
@@ -709,9 +1004,9 @@
               <w:right w:val="single" w:sz="4" w:space="0" w:color="00000A"/>
               <w:insideV w:val="single" w:sz="4" w:space="0" w:color="00000A"/>
             </w:tcBorders>
-            <w:shd w:fill="auto" w:val="clear"/>
+            <w:shd w:fill="FFFFFF" w:val="clear"/>
             <w:tcMar>
-              <w:left w:w="108" w:type="dxa"/>
+              <w:left w:w="103" w:type="dxa"/>
             </w:tcMar>
             <w:vAlign w:val="center"/>
           </w:tcPr>
@@ -741,9 +1036,9 @@
               <w:right w:val="single" w:sz="4" w:space="0" w:color="00000A"/>
               <w:insideV w:val="single" w:sz="4" w:space="0" w:color="00000A"/>
             </w:tcBorders>
-            <w:shd w:fill="auto" w:val="clear"/>
+            <w:shd w:fill="FFFFFF" w:val="clear"/>
             <w:tcMar>
-              <w:left w:w="108" w:type="dxa"/>
+              <w:left w:w="103" w:type="dxa"/>
             </w:tcMar>
             <w:vAlign w:val="center"/>
           </w:tcPr>
@@ -776,9 +1071,9 @@
               <w:right w:val="single" w:sz="12" w:space="0" w:color="00000A"/>
               <w:insideV w:val="single" w:sz="12" w:space="0" w:color="00000A"/>
             </w:tcBorders>
-            <w:shd w:fill="auto" w:val="clear"/>
+            <w:shd w:fill="FFFFFF" w:val="clear"/>
             <w:tcMar>
-              <w:left w:w="108" w:type="dxa"/>
+              <w:left w:w="103" w:type="dxa"/>
             </w:tcMar>
             <w:vAlign w:val="center"/>
           </w:tcPr>
@@ -805,7 +1100,7 @@
         </w:trPr>
         <w:tc>
           <w:tcPr>
-            <w:tcW w:w="1800" w:type="dxa"/>
+            <w:tcW w:w="1799" w:type="dxa"/>
             <w:gridSpan w:val="2"/>
             <w:tcBorders>
               <w:top w:val="single" w:sz="4" w:space="0" w:color="00000A"/>
@@ -815,9 +1110,9 @@
               <w:right w:val="single" w:sz="4" w:space="0" w:color="00000A"/>
               <w:insideV w:val="single" w:sz="4" w:space="0" w:color="00000A"/>
             </w:tcBorders>
-            <w:shd w:fill="auto" w:val="clear"/>
+            <w:shd w:fill="FFFFFF" w:val="clear"/>
             <w:tcMar>
-              <w:left w:w="98" w:type="dxa"/>
+              <w:left w:w="83" w:type="dxa"/>
             </w:tcMar>
             <w:vAlign w:val="center"/>
           </w:tcPr>
@@ -851,9 +1146,9 @@
               <w:right w:val="single" w:sz="4" w:space="0" w:color="00000A"/>
               <w:insideV w:val="single" w:sz="4" w:space="0" w:color="00000A"/>
             </w:tcBorders>
-            <w:shd w:fill="auto" w:val="clear"/>
+            <w:shd w:fill="FFFFFF" w:val="clear"/>
             <w:tcMar>
-              <w:left w:w="108" w:type="dxa"/>
+              <w:left w:w="103" w:type="dxa"/>
             </w:tcMar>
             <w:vAlign w:val="center"/>
           </w:tcPr>
@@ -883,9 +1178,9 @@
               <w:right w:val="single" w:sz="4" w:space="0" w:color="00000A"/>
               <w:insideV w:val="single" w:sz="4" w:space="0" w:color="00000A"/>
             </w:tcBorders>
-            <w:shd w:fill="auto" w:val="clear"/>
+            <w:shd w:fill="FFFFFF" w:val="clear"/>
             <w:tcMar>
-              <w:left w:w="108" w:type="dxa"/>
+              <w:left w:w="103" w:type="dxa"/>
             </w:tcMar>
             <w:vAlign w:val="center"/>
           </w:tcPr>
@@ -918,9 +1213,9 @@
               <w:right w:val="single" w:sz="12" w:space="0" w:color="00000A"/>
               <w:insideV w:val="single" w:sz="12" w:space="0" w:color="00000A"/>
             </w:tcBorders>
-            <w:shd w:fill="auto" w:val="clear"/>
+            <w:shd w:fill="FFFFFF" w:val="clear"/>
             <w:tcMar>
-              <w:left w:w="108" w:type="dxa"/>
+              <w:left w:w="103" w:type="dxa"/>
             </w:tcMar>
             <w:vAlign w:val="center"/>
           </w:tcPr>
@@ -947,7 +1242,7 @@
         </w:trPr>
         <w:tc>
           <w:tcPr>
-            <w:tcW w:w="1800" w:type="dxa"/>
+            <w:tcW w:w="1799" w:type="dxa"/>
             <w:gridSpan w:val="2"/>
             <w:tcBorders>
               <w:top w:val="single" w:sz="4" w:space="0" w:color="00000A"/>
@@ -957,9 +1252,9 @@
               <w:right w:val="single" w:sz="4" w:space="0" w:color="00000A"/>
               <w:insideV w:val="single" w:sz="4" w:space="0" w:color="00000A"/>
             </w:tcBorders>
-            <w:shd w:fill="auto" w:val="clear"/>
+            <w:shd w:fill="FFFFFF" w:val="clear"/>
             <w:tcMar>
-              <w:left w:w="98" w:type="dxa"/>
+              <w:left w:w="83" w:type="dxa"/>
             </w:tcMar>
             <w:vAlign w:val="center"/>
           </w:tcPr>
@@ -993,9 +1288,9 @@
               <w:right w:val="single" w:sz="4" w:space="0" w:color="00000A"/>
               <w:insideV w:val="single" w:sz="4" w:space="0" w:color="00000A"/>
             </w:tcBorders>
-            <w:shd w:fill="auto" w:val="clear"/>
+            <w:shd w:fill="FFFFFF" w:val="clear"/>
             <w:tcMar>
-              <w:left w:w="108" w:type="dxa"/>
+              <w:left w:w="103" w:type="dxa"/>
             </w:tcMar>
             <w:vAlign w:val="center"/>
           </w:tcPr>
@@ -1025,9 +1320,9 @@
               <w:right w:val="single" w:sz="4" w:space="0" w:color="00000A"/>
               <w:insideV w:val="single" w:sz="4" w:space="0" w:color="00000A"/>
             </w:tcBorders>
-            <w:shd w:fill="auto" w:val="clear"/>
+            <w:shd w:fill="FFFFFF" w:val="clear"/>
             <w:tcMar>
-              <w:left w:w="108" w:type="dxa"/>
+              <w:left w:w="103" w:type="dxa"/>
             </w:tcMar>
             <w:vAlign w:val="center"/>
           </w:tcPr>
@@ -1060,9 +1355,9 @@
               <w:right w:val="single" w:sz="12" w:space="0" w:color="00000A"/>
               <w:insideV w:val="single" w:sz="12" w:space="0" w:color="00000A"/>
             </w:tcBorders>
-            <w:shd w:fill="auto" w:val="clear"/>
+            <w:shd w:fill="FFFFFF" w:val="clear"/>
             <w:tcMar>
-              <w:left w:w="108" w:type="dxa"/>
+              <w:left w:w="103" w:type="dxa"/>
             </w:tcMar>
             <w:vAlign w:val="center"/>
           </w:tcPr>
@@ -1089,7 +1384,7 @@
         </w:trPr>
         <w:tc>
           <w:tcPr>
-            <w:tcW w:w="9719" w:type="dxa"/>
+            <w:tcW w:w="9718" w:type="dxa"/>
             <w:gridSpan w:val="6"/>
             <w:tcBorders>
               <w:top w:val="single" w:sz="4" w:space="0" w:color="00000A"/>
@@ -1099,9 +1394,9 @@
               <w:right w:val="single" w:sz="12" w:space="0" w:color="00000A"/>
               <w:insideV w:val="single" w:sz="12" w:space="0" w:color="00000A"/>
             </w:tcBorders>
-            <w:shd w:fill="auto" w:val="clear"/>
+            <w:shd w:fill="FFFFFF" w:val="clear"/>
             <w:tcMar>
-              <w:left w:w="98" w:type="dxa"/>
+              <w:left w:w="83" w:type="dxa"/>
             </w:tcMar>
           </w:tcPr>
           <w:p>
@@ -1355,7 +1650,7 @@
         </w:trPr>
         <w:tc>
           <w:tcPr>
-            <w:tcW w:w="539" w:type="dxa"/>
+            <w:tcW w:w="538" w:type="dxa"/>
             <w:tcBorders>
               <w:top w:val="single" w:sz="12" w:space="0" w:color="00000A"/>
               <w:left w:val="single" w:sz="12" w:space="0" w:color="00000A"/>
@@ -1364,9 +1659,9 @@
               <w:right w:val="single" w:sz="4" w:space="0" w:color="00000A"/>
               <w:insideV w:val="single" w:sz="4" w:space="0" w:color="00000A"/>
             </w:tcBorders>
-            <w:shd w:fill="auto" w:val="clear"/>
+            <w:shd w:fill="FFFFFF" w:val="clear"/>
             <w:tcMar>
-              <w:left w:w="98" w:type="dxa"/>
+              <w:left w:w="83" w:type="dxa"/>
             </w:tcMar>
             <w:vAlign w:val="center"/>
           </w:tcPr>
@@ -1497,9 +1792,9 @@
               <w:right w:val="single" w:sz="12" w:space="0" w:color="00000A"/>
               <w:insideV w:val="single" w:sz="12" w:space="0" w:color="00000A"/>
             </w:tcBorders>
-            <w:shd w:fill="auto" w:val="clear"/>
+            <w:shd w:fill="FFFFFF" w:val="clear"/>
             <w:tcMar>
-              <w:left w:w="108" w:type="dxa"/>
+              <w:left w:w="103" w:type="dxa"/>
             </w:tcMar>
           </w:tcPr>
           <w:p>
@@ -1660,13 +1955,7 @@
               <w:rPr>
                 <w:sz w:val="18"/>
               </w:rPr>
-              <w:t>平台上搭建与用户进行语音交互平台，通过集成多个传感器为用户提供易用性、可操作性的交互方式，对用户的状态进行采集和根据语义理解的结果进行反馈。通过本课题的研究能够为</w:t>
-            </w:r>
-            <w:r>
-              <w:rPr>
-                <w:sz w:val="18"/>
-              </w:rPr>
-              <w:t>语音合成和语音识别、语音交互、中文文本的语义理解模型研究以及基于语音交互和中文语义理解技术应用的深入研究和应用奠定基础。同时，本文设计并实现了一个面向普通用户的基于</w:t>
+              <w:t>平台上搭建与用户进行语音交互平台，通过集成多个传感器为用户提供易用性、可操作性的交互方式，对用户的状态进行采集和根据语义理解的结果进行反馈。通过本课题的研究能够为语音合成和语音识别、语音交互、中文文本的语义理解模型研究以及基于语音交互和中文语义理解技术应用的深入研究和应用奠定基础。同时，本文设计并实现了一个面向普通用户的基于</w:t>
             </w:r>
             <w:r>
               <w:rPr>
@@ -1705,7 +1994,7 @@
         </w:trPr>
         <w:tc>
           <w:tcPr>
-            <w:tcW w:w="2880" w:type="dxa"/>
+            <w:tcW w:w="2879" w:type="dxa"/>
             <w:gridSpan w:val="3"/>
             <w:tcBorders>
               <w:top w:val="single" w:sz="4" w:space="0" w:color="00000A"/>
@@ -1715,9 +2004,9 @@
               <w:right w:val="single" w:sz="4" w:space="0" w:color="00000A"/>
               <w:insideV w:val="single" w:sz="4" w:space="0" w:color="00000A"/>
             </w:tcBorders>
-            <w:shd w:fill="auto" w:val="clear"/>
+            <w:shd w:fill="FFFFFF" w:val="clear"/>
             <w:tcMar>
-              <w:left w:w="98" w:type="dxa"/>
+              <w:left w:w="83" w:type="dxa"/>
             </w:tcMar>
             <w:vAlign w:val="center"/>
           </w:tcPr>
@@ -1764,9 +2053,9 @@
               <w:right w:val="single" w:sz="12" w:space="0" w:color="00000A"/>
               <w:insideV w:val="single" w:sz="12" w:space="0" w:color="00000A"/>
             </w:tcBorders>
-            <w:shd w:fill="auto" w:val="clear"/>
+            <w:shd w:fill="FFFFFF" w:val="clear"/>
             <w:tcMar>
-              <w:left w:w="108" w:type="dxa"/>
+              <w:left w:w="103" w:type="dxa"/>
             </w:tcMar>
             <w:vAlign w:val="center"/>
           </w:tcPr>
@@ -1979,10 +2268,10 @@
         <w:pStyle w:val="2"/>
         <w:rPr/>
       </w:pPr>
-      <w:bookmarkStart w:id="3" w:name="OLE_LINK27"/>
-      <w:bookmarkStart w:id="4" w:name="OLE_LINK28"/>
-      <w:bookmarkStart w:id="5" w:name="OLE_LINK25"/>
-      <w:bookmarkStart w:id="6" w:name="OLE_LINK26"/>
+      <w:bookmarkStart w:id="3" w:name="OLE_LINK28"/>
+      <w:bookmarkStart w:id="4" w:name="OLE_LINK27"/>
+      <w:bookmarkStart w:id="5" w:name="OLE_LINK26"/>
+      <w:bookmarkStart w:id="6" w:name="OLE_LINK25"/>
       <w:r>
         <w:rPr/>
         <w:t>在计算机迅速发展的今</w:t>
@@ -2041,8 +2330,8 @@
         <w:pStyle w:val="2"/>
         <w:rPr/>
       </w:pPr>
-      <w:bookmarkStart w:id="7" w:name="OLE_LINK29"/>
-      <w:bookmarkStart w:id="8" w:name="OLE_LINK30"/>
+      <w:bookmarkStart w:id="7" w:name="OLE_LINK30"/>
+      <w:bookmarkStart w:id="8" w:name="OLE_LINK29"/>
       <w:r>
         <w:rPr/>
         <w:t>环绕智能是一个以用户为中心的、智能化和个性化的互联系统，能提供高效的服务，且由用户授权，是建立在人与环境之间的一种新型的交互方式</w:t>
@@ -2215,8 +2504,8 @@
         <w:rPr/>
         <w:t>期刊。之后便涌现出更多的机构投入环绕智能的研究。其中主要有：</w:t>
       </w:r>
-      <w:bookmarkStart w:id="10" w:name="OLE_LINK51"/>
-      <w:bookmarkStart w:id="11" w:name="OLE_LINK52"/>
+      <w:bookmarkStart w:id="10" w:name="OLE_LINK52"/>
+      <w:bookmarkStart w:id="11" w:name="OLE_LINK51"/>
       <w:r>
         <w:rPr/>
         <w:t xml:space="preserve">Philips Research </w:t>
@@ -2265,8 +2554,8 @@
         <w:rPr/>
         <w:t>进行研究；麻省理工学院（</w:t>
       </w:r>
-      <w:bookmarkStart w:id="12" w:name="OLE_LINK53"/>
-      <w:bookmarkStart w:id="13" w:name="OLE_LINK54"/>
+      <w:bookmarkStart w:id="12" w:name="OLE_LINK54"/>
+      <w:bookmarkStart w:id="13" w:name="OLE_LINK53"/>
       <w:r>
         <w:rPr/>
         <w:t>MIT</w:t>
@@ -2296,8 +2585,8 @@
         <w:rPr/>
         <w:t>；佐治亚技术理工学院（</w:t>
       </w:r>
-      <w:bookmarkStart w:id="14" w:name="OLE_LINK55"/>
-      <w:bookmarkStart w:id="15" w:name="OLE_LINK56"/>
+      <w:bookmarkStart w:id="14" w:name="OLE_LINK56"/>
+      <w:bookmarkStart w:id="15" w:name="OLE_LINK55"/>
       <w:r>
         <w:rPr/>
         <w:t>Georgia Tech.</w:t>
@@ -2441,10 +2730,10 @@
         <w:rPr/>
         <w:t>在国内，主要是一些高等院校和研究机构积极投入对环绕智能的研究。其中主要有：</w:t>
       </w:r>
-      <w:bookmarkStart w:id="16" w:name="OLE_LINK70"/>
-      <w:bookmarkStart w:id="17" w:name="OLE_LINK69"/>
-      <w:bookmarkStart w:id="18" w:name="OLE_LINK57"/>
-      <w:bookmarkStart w:id="19" w:name="OLE_LINK58"/>
+      <w:bookmarkStart w:id="16" w:name="OLE_LINK69"/>
+      <w:bookmarkStart w:id="17" w:name="OLE_LINK70"/>
+      <w:bookmarkStart w:id="18" w:name="OLE_LINK58"/>
+      <w:bookmarkStart w:id="19" w:name="OLE_LINK57"/>
       <w:r>
         <w:rPr/>
         <w:t>清华大学</w:t>
@@ -2455,8 +2744,8 @@
         <w:rPr/>
         <w:t>开发的面向交互空间的软件平台</w:t>
       </w:r>
-      <w:bookmarkStart w:id="20" w:name="OLE_LINK59"/>
-      <w:bookmarkStart w:id="21" w:name="OLE_LINK60"/>
+      <w:bookmarkStart w:id="20" w:name="OLE_LINK60"/>
+      <w:bookmarkStart w:id="21" w:name="OLE_LINK59"/>
       <w:r>
         <w:rPr/>
         <w:t>Smart Platform</w:t>
@@ -2474,8 +2763,8 @@
         <w:rPr/>
         <w:t>；</w:t>
       </w:r>
-      <w:bookmarkStart w:id="22" w:name="OLE_LINK61"/>
-      <w:bookmarkStart w:id="23" w:name="OLE_LINK62"/>
+      <w:bookmarkStart w:id="22" w:name="OLE_LINK62"/>
+      <w:bookmarkStart w:id="23" w:name="OLE_LINK61"/>
       <w:r>
         <w:rPr/>
         <w:t>北京大学</w:t>
@@ -2486,8 +2775,8 @@
         <w:rPr/>
         <w:t>开发的移动导游导航系统</w:t>
       </w:r>
-      <w:bookmarkStart w:id="24" w:name="OLE_LINK63"/>
-      <w:bookmarkStart w:id="25" w:name="OLE_LINK64"/>
+      <w:bookmarkStart w:id="24" w:name="OLE_LINK64"/>
+      <w:bookmarkStart w:id="25" w:name="OLE_LINK63"/>
       <w:r>
         <w:rPr/>
         <w:t>TGH</w:t>
@@ -2505,8 +2794,8 @@
         <w:rPr/>
         <w:t>；</w:t>
       </w:r>
-      <w:bookmarkStart w:id="26" w:name="OLE_LINK65"/>
-      <w:bookmarkStart w:id="27" w:name="OLE_LINK66"/>
+      <w:bookmarkStart w:id="26" w:name="OLE_LINK66"/>
+      <w:bookmarkStart w:id="27" w:name="OLE_LINK65"/>
       <w:r>
         <w:rPr/>
         <w:t>浙江大学</w:t>
@@ -2517,8 +2806,8 @@
         <w:rPr/>
         <w:t>设计的可用于汽车空间内的自适应中间件平台</w:t>
       </w:r>
-      <w:bookmarkStart w:id="28" w:name="OLE_LINK67"/>
-      <w:bookmarkStart w:id="29" w:name="OLE_LINK68"/>
+      <w:bookmarkStart w:id="28" w:name="OLE_LINK68"/>
+      <w:bookmarkStart w:id="29" w:name="OLE_LINK67"/>
       <w:r>
         <w:rPr/>
         <w:t>ScudWare</w:t>
@@ -2540,8 +2829,8 @@
         <w:rPr/>
         <w:t>；还有北京工业大学“嵌入式软件与系统研究所”建设的“环绕智能与嵌入式系统”项目，并搭建了</w:t>
       </w:r>
-      <w:bookmarkStart w:id="30" w:name="OLE_LINK71"/>
-      <w:bookmarkStart w:id="31" w:name="OLE_LINK72"/>
+      <w:bookmarkStart w:id="30" w:name="OLE_LINK72"/>
+      <w:bookmarkStart w:id="31" w:name="OLE_LINK71"/>
       <w:r>
         <w:rPr/>
         <w:t>AmI-Space</w:t>
@@ -2571,8 +2860,8 @@
         <w:rPr/>
         <w:t>综上所述，</w:t>
       </w:r>
-      <w:bookmarkStart w:id="32" w:name="OLE_LINK76"/>
-      <w:bookmarkStart w:id="33" w:name="OLE_LINK77"/>
+      <w:bookmarkStart w:id="32" w:name="OLE_LINK77"/>
+      <w:bookmarkStart w:id="33" w:name="OLE_LINK76"/>
       <w:r>
         <w:rPr/>
         <w:t>通过本课题的研究，能够为环绕智能环境中数据的采集、表示与融合等基础理论、关键技术和应用技术的深入研究奠定基础。</w:t>
@@ -2582,6 +2871,401 @@
       <w:r>
         <w:rPr/>
         <w:t>同时，对于仍处于探索阶段的环绕智能系统间的互操作框架设计提供重要的指导意义。</w:t>
+      </w:r>
+    </w:p>
+    <w:p>
+      <w:pPr>
+        <w:pStyle w:val="2"/>
+        <w:rPr/>
+      </w:pPr>
+      <w:r>
+        <w:rPr/>
+      </w:r>
+    </w:p>
+    <w:p>
+      <w:pPr>
+        <w:pStyle w:val="2"/>
+        <w:rPr/>
+      </w:pPr>
+      <w:r>
+        <w:rPr/>
+      </w:r>
+    </w:p>
+    <w:p>
+      <w:pPr>
+        <w:pStyle w:val="TextBody"/>
+        <w:rPr/>
+      </w:pPr>
+      <w:r>
+        <w:rPr/>
+        <w:tab/>
+        <w:t>1950</w:t>
+      </w:r>
+      <w:r>
+        <w:rPr>
+          <w:spacing w:val="0"/>
+        </w:rPr>
+        <w:t>年，图灵在哲学刊物《思维》上发表“计算机器与智能”的文章，提</w:t>
+      </w:r>
+      <w:r>
+        <w:rPr>
+          <w:spacing w:val="45"/>
+        </w:rPr>
+        <w:t>出了后来经典的图灵测试——交谈能检验智能，如果一台计算机能像人一样对</w:t>
+      </w:r>
+      <w:r>
+        <w:rPr/>
+        <w:t>话，它就能像人一样思考。他由此获称“人工智能之父”。</w:t>
+      </w:r>
+    </w:p>
+    <w:p>
+      <w:pPr>
+        <w:pStyle w:val="TextBody"/>
+        <w:rPr/>
+      </w:pPr>
+      <w:r>
+        <w:rPr/>
+        <w:tab/>
+      </w:r>
+      <w:r>
+        <w:rPr/>
+        <w:t xml:space="preserve">一切自 </w:t>
+      </w:r>
+      <w:r>
+        <w:rPr/>
+        <w:t xml:space="preserve">Joseph Weizenbaum </w:t>
+      </w:r>
+      <w:r>
+        <w:rPr/>
+        <w:t xml:space="preserve">于 </w:t>
+      </w:r>
+      <w:r>
+        <w:rPr/>
+        <w:t xml:space="preserve">60 </w:t>
+      </w:r>
+      <w:r>
+        <w:rPr/>
+        <w:t>年代在麻省理工学院</w:t>
+      </w:r>
+      <w:r>
+        <w:rPr/>
+        <w:t>(MIT)</w:t>
+      </w:r>
+      <w:r>
+        <w:rPr/>
+        <w:t xml:space="preserve">开发 </w:t>
+      </w:r>
+      <w:r>
+        <w:rPr/>
+        <w:t xml:space="preserve">Eliza </w:t>
+      </w:r>
+      <w:r>
+        <w:rPr/>
+        <w:t>开</w:t>
+      </w:r>
+      <w:r>
+        <w:rPr/>
+      </w:r>
+      <w:r>
+        <w:rPr/>
+        <w:t>始</w:t>
+      </w:r>
+      <w:r>
+        <w:rPr/>
+        <w:t>,</w:t>
+      </w:r>
+      <w:r>
+        <w:rPr/>
+        <w:t>它被认为是第一个聊天机器人。</w:t>
+      </w:r>
+      <w:r>
+        <w:rPr/>
+        <w:t xml:space="preserve">Eliza </w:t>
+      </w:r>
+      <w:r>
+        <w:rPr/>
+        <w:t xml:space="preserve">最有名的程序是 </w:t>
+      </w:r>
+      <w:r>
+        <w:rPr/>
+        <w:t>DOCTOR script,</w:t>
+      </w:r>
+      <w:r>
+        <w:rPr/>
+        <w:t>它</w:t>
+      </w:r>
+      <w:r>
+        <w:rPr/>
+      </w:r>
+      <w:r>
+        <w:rPr/>
+        <w:t>模仿在最初的精神病面谈中非定向精神治疗师的答复。具有讽刺意味的是</w:t>
+      </w:r>
+      <w:r>
+        <w:rPr/>
+        <w:t>,</w:t>
+      </w:r>
+      <w:r>
+        <w:rPr/>
+        <w:t>即使</w:t>
+      </w:r>
+      <w:r>
+        <w:rPr/>
+      </w:r>
+      <w:r>
+        <w:rPr/>
+        <w:t xml:space="preserve">产生于人们身上的情感反应使 </w:t>
+      </w:r>
+      <w:r>
+        <w:rPr/>
+        <w:t xml:space="preserve">Weizenbaum </w:t>
+      </w:r>
+      <w:r>
+        <w:rPr/>
+        <w:t>相信系统有极大价值</w:t>
+      </w:r>
+      <w:r>
+        <w:rPr/>
+        <w:t>,</w:t>
+      </w:r>
+      <w:r>
+        <w:rPr/>
+        <w:t>但他从未把它</w:t>
+      </w:r>
+      <w:r>
+        <w:rPr/>
+      </w:r>
+      <w:r>
+        <w:rPr/>
+        <w:t>看作是智能系统。</w:t>
+      </w:r>
+      <w:r>
+        <w:rPr/>
+        <w:tab/>
+      </w:r>
+      <w:r>
+        <w:rPr>
+          <w:spacing w:val="0"/>
+        </w:rPr>
+        <w:t>MSN</w:t>
+      </w:r>
+      <w:r>
+        <w:rPr/>
+        <w:t>机器人是一项能够带给用户良好信息体验的技术产品――基于人工智</w:t>
+      </w:r>
+      <w:r>
+        <w:rPr>
+          <w:spacing w:val="30"/>
+        </w:rPr>
+        <w:t>能技术的开发、研究和应用，为成千上万用户提供新颖实用的网络服务。</w:t>
+      </w:r>
+      <w:r>
+        <w:rPr/>
+        <w:t>MSN</w:t>
+      </w:r>
+      <w:r>
+        <w:rPr/>
+        <w:t>机器人技术日渐成熟，其中著名的如赢思软件公司开发的小</w:t>
+      </w:r>
+      <w:r>
+        <w:rPr/>
+        <w:t>I</w:t>
+      </w:r>
+      <w:r>
+        <w:rPr/>
+        <w:t xml:space="preserve">机器人。 </w:t>
+      </w:r>
+      <w:r>
+        <w:rPr/>
+        <w:t>2004</w:t>
+      </w:r>
+      <w:r>
+        <w:rPr>
+          <w:spacing w:val="0"/>
+        </w:rPr>
+        <w:t>年赢思先后在全球知名的即时通讯（</w:t>
+      </w:r>
+      <w:r>
+        <w:rPr>
+          <w:spacing w:val="-60"/>
+        </w:rPr>
+        <w:t>IM</w:t>
+      </w:r>
+      <w:r>
+        <w:rPr/>
+        <w:t>）平台</w:t>
+      </w:r>
+      <w:r>
+        <w:rPr/>
+        <w:t>MSN</w:t>
+      </w:r>
+      <w:r>
+        <w:rPr/>
+        <w:t>、“腾讯</w:t>
+      </w:r>
+      <w:r>
+        <w:rPr>
+          <w:spacing w:val="0"/>
+        </w:rPr>
+        <w:t>QQ</w:t>
+      </w:r>
+      <w:r>
+        <w:rPr/>
+        <w:t>”</w:t>
+      </w:r>
+      <w:r>
+        <w:rPr/>
+        <w:t>及</w:t>
+      </w:r>
+      <w:r>
+        <w:rPr>
+          <w:spacing w:val="-15"/>
+        </w:rPr>
+        <w:t>Yahoo Messenger</w:t>
+      </w:r>
+      <w:r>
+        <w:rPr/>
+        <w:t>上推出了小</w:t>
+      </w:r>
+      <w:r>
+        <w:rPr/>
+        <w:t>I</w:t>
+      </w:r>
+      <w:r>
+        <w:rPr>
+          <w:spacing w:val="0"/>
+        </w:rPr>
+        <w:t>智能机器人；</w:t>
+      </w:r>
+      <w:r>
+        <w:rPr/>
+        <w:t>小</w:t>
+      </w:r>
+      <w:r>
+        <w:rPr/>
+        <w:t>I</w:t>
+      </w:r>
+      <w:r>
+        <w:rPr>
+          <w:rFonts w:eastAsia="宋体;6cdf7d9c6529647d272852ef0020007;宋体"/>
+        </w:rPr>
+        <w:t>以其强大的聊天功能和各类资讯</w:t>
+      </w:r>
+      <w:r>
+        <w:rPr/>
+        <w:t>信息的提供一时间成为各大</w:t>
+      </w:r>
+      <w:r>
+        <w:rPr>
+          <w:spacing w:val="-60"/>
+        </w:rPr>
+        <w:t>IM</w:t>
+      </w:r>
+      <w:r>
+        <w:rPr>
+          <w:spacing w:val="0"/>
+        </w:rPr>
+        <w:t>平台的新宠，用户量突破</w:t>
+      </w:r>
+      <w:r>
+        <w:rPr/>
+        <w:t>800</w:t>
+      </w:r>
+      <w:r>
+        <w:rPr>
+          <w:spacing w:val="-15"/>
+        </w:rPr>
+        <w:t>万在人工智能机</w:t>
+      </w:r>
+      <w:r>
+        <w:rPr/>
+        <w:t>器人及信息服务领域获得了前所未有的突破。随着智能手机的出现，人们又希望通过自然语言与智能手机进行交流，在这种需求下，美国苹果率先研发了一款名为</w:t>
+      </w:r>
+      <w:r>
+        <w:rPr/>
+        <w:t>Siri</w:t>
+      </w:r>
+      <w:r>
+        <w:rPr/>
+        <w:t>的智能聊天机器人。</w:t>
+      </w:r>
+      <w:r>
+        <w:rPr/>
+        <w:t>Siri </w:t>
+      </w:r>
+      <w:r>
+        <w:rPr/>
+        <w:t xml:space="preserve">可以令 </w:t>
+      </w:r>
+      <w:r>
+        <w:rPr/>
+        <w:t>iPhone4S</w:t>
+      </w:r>
+      <w:r>
+        <w:rPr/>
+        <w:t>变身为一台智能化机器人，利用</w:t>
+      </w:r>
+      <w:r>
+        <w:rPr/>
+        <w:t>Siri</w:t>
+      </w:r>
+      <w:r>
+        <w:rPr/>
+        <w:t>用户可以通过手机读短信、介绍餐厅、询问天气、语音设置闹钟等。</w:t>
+      </w:r>
+      <w:r>
+        <w:rPr/>
+        <w:t>Siri</w:t>
+      </w:r>
+      <w:r>
+        <w:rPr/>
+        <w:t>可以支持自然语言输入，并且可以调用系统自带的天气预报、日程安排、搜索资料等应用。还能够不断学习新的声音和语调，提供对话式的应答。微软近</w:t>
+      </w:r>
+      <w:r>
+        <w:rPr/>
+        <w:t>2</w:t>
+      </w:r>
+      <w:r>
+        <w:rPr/>
+        <w:t>年推出的人工智能机器人，则添加了社交功能，它能够被用户领养并能进行更多的社交交互功能。</w:t>
+      </w:r>
+    </w:p>
+    <w:p>
+      <w:pPr>
+        <w:pStyle w:val="TextBody"/>
+        <w:rPr/>
+      </w:pPr>
+      <w:r>
+        <w:rPr/>
+        <w:t>和国外相比，国内的智能聊天机器人的研究则与国外有比较明显的差距，主要原因在于中文和英文相比较存在的差异性，由于中文的是象形文字，因而在自然语言处理上不能直接借鉴英文世界的自然语言处理成果。一方面中文自然语言处理需要的基础库也不完备。此外由于信息化程度的不够，以及受限于国家的发展水平，在智能聊天机器人的投入也稍显不够，这也在一定程度上影响了智能聊天机器人研究的发展。目前做的比较好的国内机构包括：中科院计算机锁、哈工大、复旦大学等，他们在某些领域取得了一定的成果。</w:t>
+      </w:r>
+    </w:p>
+    <w:p>
+      <w:pPr>
+        <w:pStyle w:val="TextBody"/>
+        <w:rPr/>
+      </w:pPr>
+      <w:r>
+        <w:rPr/>
+        <w:t>总之，随着网络信息技术，以及人工智能、机器学习、大数据等的发展，越来越多的科研院所和公司加入到了智能聊天机器人的研究行列。智能聊天机器人的研究取得了长足的进步，并与人们的生活产生了越来越多的关联，并在人类社会生活中扮演者越来越重要的角色。</w:t>
+      </w:r>
+    </w:p>
+    <w:p>
+      <w:pPr>
+        <w:pStyle w:val="2"/>
+        <w:rPr/>
+      </w:pPr>
+      <w:r>
+        <w:rPr/>
+      </w:r>
+    </w:p>
+    <w:p>
+      <w:pPr>
+        <w:pStyle w:val="2"/>
+        <w:rPr/>
+      </w:pPr>
+      <w:r>
+        <w:rPr/>
       </w:r>
     </w:p>
     <w:p>
@@ -2638,8 +3322,8 @@
         <w:rPr/>
         <w:t>本课题来源于北京市自然科学基金项目“环绕智能中多模态数据采集、融合及服务发现机理研究”。通过各方面调查研究，本课题研究的内容主要分为三个部分：基于室内的感知网络数据采集、数据表示与融合</w:t>
       </w:r>
-      <w:bookmarkStart w:id="35" w:name="OLE_LINK74"/>
-      <w:bookmarkStart w:id="36" w:name="OLE_LINK75"/>
+      <w:bookmarkStart w:id="35" w:name="OLE_LINK75"/>
+      <w:bookmarkStart w:id="36" w:name="OLE_LINK74"/>
       <w:r>
         <w:rPr/>
         <w:t>和面向老人护理的室内感知网络应用，其层次模型如图</w:t>
@@ -2761,8 +3445,8 @@
         <w:rPr/>
         <w:t>数据采集主要包括</w:t>
       </w:r>
-      <w:bookmarkStart w:id="37" w:name="OLE_LINK31"/>
-      <w:bookmarkStart w:id="38" w:name="OLE_LINK32"/>
+      <w:bookmarkStart w:id="37" w:name="OLE_LINK32"/>
+      <w:bookmarkStart w:id="38" w:name="OLE_LINK31"/>
       <w:r>
         <w:rPr/>
         <w:t>搭建室内无线感知网络</w:t>
@@ -2791,8 +3475,8 @@
         <w:rPr/>
         <w:t>的环境状态感知</w:t>
       </w:r>
-      <w:bookmarkStart w:id="39" w:name="OLE_LINK33"/>
-      <w:bookmarkStart w:id="40" w:name="OLE_LINK34"/>
+      <w:bookmarkStart w:id="39" w:name="OLE_LINK34"/>
+      <w:bookmarkStart w:id="40" w:name="OLE_LINK33"/>
       <w:bookmarkEnd w:id="37"/>
       <w:bookmarkEnd w:id="38"/>
       <w:r>
@@ -2958,8 +3642,8 @@
         <w:rPr/>
         <w:tab/>
       </w:r>
-      <w:bookmarkStart w:id="41" w:name="OLE_LINK15"/>
-      <w:bookmarkStart w:id="42" w:name="OLE_LINK16"/>
+      <w:bookmarkStart w:id="41" w:name="OLE_LINK16"/>
+      <w:bookmarkStart w:id="42" w:name="OLE_LINK15"/>
       <w:r>
         <w:rPr/>
         <w:t>图</w:t>
@@ -3047,104 +3731,16 @@
       <w:pPr>
         <w:pStyle w:val="2"/>
         <w:jc w:val="center"/>
-        <w:rPr>
-          <w:drawing>
-            <wp:inline distT="0" distB="0" distL="0" distR="0">
-              <wp:extent cx="3061335" cy="1932305"/>
-              <wp:effectExtent l="0" t="0" r="0" b="0"/>
-              <wp:docPr id="2" name="Picture" descr=""/>
-              <wp:cNvGraphicFramePr>
-                <a:graphicFrameLocks xmlns:a="http://schemas.openxmlformats.org/drawingml/2006/main" noChangeAspect="1"/>
-              </wp:cNvGraphicFramePr>
-              <a:graphic xmlns:a="http://schemas.openxmlformats.org/drawingml/2006/main">
-                <a:graphicData uri="http://schemas.openxmlformats.org/drawingml/2006/picture">
-                  <pic:pic xmlns:pic="http://schemas.openxmlformats.org/drawingml/2006/picture">
-                    <pic:nvPicPr>
-                      <pic:cNvPr id="2" name="Picture" descr=""/>
-                      <pic:cNvPicPr>
-                        <a:picLocks noChangeAspect="1" noChangeArrowheads="1"/>
-                      </pic:cNvPicPr>
-                    </pic:nvPicPr>
-                    <pic:blipFill>
-                      <a:blip r:embed="rId4"/>
-                      <a:stretch>
-                        <a:fillRect/>
-                      </a:stretch>
-                    </pic:blipFill>
-                    <pic:spPr bwMode="auto">
-                      <a:xfrm>
-                        <a:off x="0" y="0"/>
-                        <a:ext cx="3061335" cy="1932305"/>
-                      </a:xfrm>
-                      <a:prstGeom prst="rect">
-                        <a:avLst/>
-                      </a:prstGeom>
-                      <a:noFill/>
-                      <a:ln w="9525">
-                        <a:noFill/>
-                        <a:miter lim="800000"/>
-                        <a:headEnd/>
-                        <a:tailEnd/>
-                      </a:ln>
-                    </pic:spPr>
-                  </pic:pic>
-                </a:graphicData>
-              </a:graphic>
-            </wp:inline>
-          </w:drawing>
-        </w:rPr>
-      </w:pPr>
-      <w:bookmarkStart w:id="43" w:name="OLE_LINK35"/>
-      <w:bookmarkStart w:id="44" w:name="OLE_LINK36"/>
-      <w:bookmarkEnd w:id="43"/>
-      <w:bookmarkEnd w:id="44"/>
-      <w:r>
-        <w:rPr>
-          <w:drawing>
-            <wp:inline distT="0" distB="0" distL="0" distR="0">
-              <wp:extent cx="3061335" cy="1932305"/>
-              <wp:effectExtent l="0" t="0" r="0" b="0"/>
-              <wp:docPr id="2" name="Picture" descr=""/>
-              <wp:cNvGraphicFramePr>
-                <a:graphicFrameLocks xmlns:a="http://schemas.openxmlformats.org/drawingml/2006/main" noChangeAspect="1"/>
-              </wp:cNvGraphicFramePr>
-              <a:graphic xmlns:a="http://schemas.openxmlformats.org/drawingml/2006/main">
-                <a:graphicData uri="http://schemas.openxmlformats.org/drawingml/2006/picture">
-                  <pic:pic xmlns:pic="http://schemas.openxmlformats.org/drawingml/2006/picture">
-                    <pic:nvPicPr>
-                      <pic:cNvPr id="2" name="Picture" descr=""/>
-                      <pic:cNvPicPr>
-                        <a:picLocks noChangeAspect="1" noChangeArrowheads="1"/>
-                      </pic:cNvPicPr>
-                    </pic:nvPicPr>
-                    <pic:blipFill>
-                      <a:blip r:embed="rId4"/>
-                      <a:stretch>
-                        <a:fillRect/>
-                      </a:stretch>
-                    </pic:blipFill>
-                    <pic:spPr bwMode="auto">
-                      <a:xfrm>
-                        <a:off x="0" y="0"/>
-                        <a:ext cx="3061335" cy="1932305"/>
-                      </a:xfrm>
-                      <a:prstGeom prst="rect">
-                        <a:avLst/>
-                      </a:prstGeom>
-                      <a:noFill/>
-                      <a:ln w="9525">
-                        <a:noFill/>
-                        <a:miter lim="800000"/>
-                        <a:headEnd/>
-                        <a:tailEnd/>
-                      </a:ln>
-                    </pic:spPr>
-                  </pic:pic>
-                </a:graphicData>
-              </a:graphic>
-            </wp:inline>
-          </w:drawing>
-        </w:rPr>
+        <w:rPr/>
+      </w:pPr>
+      <w:bookmarkStart w:id="43" w:name="OLE_LINK36"/>
+      <w:bookmarkStart w:id="44" w:name="OLE_LINK35"/>
+      <w:bookmarkStart w:id="45" w:name="OLE_LINK36"/>
+      <w:bookmarkStart w:id="46" w:name="OLE_LINK35"/>
+      <w:bookmarkEnd w:id="45"/>
+      <w:bookmarkEnd w:id="46"/>
+      <w:r>
+        <w:rPr/>
       </w:r>
     </w:p>
     <w:p>
@@ -3240,8 +3836,8 @@
         <w:rPr/>
         <w:t>，可扩展标记语言作为最通用的数据交换标准，是存储数据的最佳选择。</w:t>
       </w:r>
-      <w:bookmarkStart w:id="45" w:name="OLE_LINK37"/>
-      <w:bookmarkStart w:id="46" w:name="OLE_LINK38"/>
+      <w:bookmarkStart w:id="47" w:name="OLE_LINK38"/>
+      <w:bookmarkStart w:id="48" w:name="OLE_LINK37"/>
       <w:r>
         <w:rPr/>
         <w:t>XML</w:t>
@@ -3250,8 +3846,8 @@
         <w:rPr/>
         <w:t>具备层次结构、数据与表现分离、跨平台性强、易于设计编写、读写简单、且支持分布式系统等特点</w:t>
       </w:r>
-      <w:bookmarkEnd w:id="45"/>
-      <w:bookmarkEnd w:id="46"/>
+      <w:bookmarkEnd w:id="47"/>
+      <w:bookmarkEnd w:id="48"/>
       <w:r>
         <w:rPr/>
         <w:t>，同时可以像数据库一样存储数据，并可与数据库交互处理数据。本课题中对感知数据的表示层次结构如图</w:t>
@@ -3269,100 +3865,10 @@
       <w:pPr>
         <w:pStyle w:val="2"/>
         <w:jc w:val="center"/>
-        <w:rPr>
-          <w:drawing>
-            <wp:inline distT="0" distB="0" distL="0" distR="0">
-              <wp:extent cx="2703195" cy="1073150"/>
-              <wp:effectExtent l="0" t="0" r="0" b="0"/>
-              <wp:docPr id="3" name="Picture" descr=""/>
-              <wp:cNvGraphicFramePr>
-                <a:graphicFrameLocks xmlns:a="http://schemas.openxmlformats.org/drawingml/2006/main" noChangeAspect="1"/>
-              </wp:cNvGraphicFramePr>
-              <a:graphic xmlns:a="http://schemas.openxmlformats.org/drawingml/2006/main">
-                <a:graphicData uri="http://schemas.openxmlformats.org/drawingml/2006/picture">
-                  <pic:pic xmlns:pic="http://schemas.openxmlformats.org/drawingml/2006/picture">
-                    <pic:nvPicPr>
-                      <pic:cNvPr id="3" name="Picture" descr=""/>
-                      <pic:cNvPicPr>
-                        <a:picLocks noChangeAspect="1" noChangeArrowheads="1"/>
-                      </pic:cNvPicPr>
-                    </pic:nvPicPr>
-                    <pic:blipFill>
-                      <a:blip r:embed="rId5"/>
-                      <a:stretch>
-                        <a:fillRect/>
-                      </a:stretch>
-                    </pic:blipFill>
-                    <pic:spPr bwMode="auto">
-                      <a:xfrm>
-                        <a:off x="0" y="0"/>
-                        <a:ext cx="2703195" cy="1073150"/>
-                      </a:xfrm>
-                      <a:prstGeom prst="rect">
-                        <a:avLst/>
-                      </a:prstGeom>
-                      <a:noFill/>
-                      <a:ln w="9525">
-                        <a:noFill/>
-                        <a:miter lim="800000"/>
-                        <a:headEnd/>
-                        <a:tailEnd/>
-                      </a:ln>
-                    </pic:spPr>
-                  </pic:pic>
-                </a:graphicData>
-              </a:graphic>
-            </wp:inline>
-          </w:drawing>
-        </w:rPr>
-      </w:pPr>
-      <w:r>
-        <w:rPr>
-          <w:drawing>
-            <wp:inline distT="0" distB="0" distL="0" distR="0">
-              <wp:extent cx="2703195" cy="1073150"/>
-              <wp:effectExtent l="0" t="0" r="0" b="0"/>
-              <wp:docPr id="3" name="Picture" descr=""/>
-              <wp:cNvGraphicFramePr>
-                <a:graphicFrameLocks xmlns:a="http://schemas.openxmlformats.org/drawingml/2006/main" noChangeAspect="1"/>
-              </wp:cNvGraphicFramePr>
-              <a:graphic xmlns:a="http://schemas.openxmlformats.org/drawingml/2006/main">
-                <a:graphicData uri="http://schemas.openxmlformats.org/drawingml/2006/picture">
-                  <pic:pic xmlns:pic="http://schemas.openxmlformats.org/drawingml/2006/picture">
-                    <pic:nvPicPr>
-                      <pic:cNvPr id="3" name="Picture" descr=""/>
-                      <pic:cNvPicPr>
-                        <a:picLocks noChangeAspect="1" noChangeArrowheads="1"/>
-                      </pic:cNvPicPr>
-                    </pic:nvPicPr>
-                    <pic:blipFill>
-                      <a:blip r:embed="rId5"/>
-                      <a:stretch>
-                        <a:fillRect/>
-                      </a:stretch>
-                    </pic:blipFill>
-                    <pic:spPr bwMode="auto">
-                      <a:xfrm>
-                        <a:off x="0" y="0"/>
-                        <a:ext cx="2703195" cy="1073150"/>
-                      </a:xfrm>
-                      <a:prstGeom prst="rect">
-                        <a:avLst/>
-                      </a:prstGeom>
-                      <a:noFill/>
-                      <a:ln w="9525">
-                        <a:noFill/>
-                        <a:miter lim="800000"/>
-                        <a:headEnd/>
-                        <a:tailEnd/>
-                      </a:ln>
-                    </pic:spPr>
-                  </pic:pic>
-                </a:graphicData>
-              </a:graphic>
-            </wp:inline>
-          </w:drawing>
-        </w:rPr>
+        <w:rPr/>
+      </w:pPr>
+      <w:r>
+        <w:rPr/>
       </w:r>
     </w:p>
     <w:p>
@@ -3371,8 +3877,8 @@
         <w:spacing w:before="0" w:after="240"/>
         <w:rPr/>
       </w:pPr>
-      <w:bookmarkStart w:id="47" w:name="OLE_LINK17"/>
-      <w:bookmarkStart w:id="48" w:name="OLE_LINK18"/>
+      <w:bookmarkStart w:id="49" w:name="OLE_LINK18"/>
+      <w:bookmarkStart w:id="50" w:name="OLE_LINK17"/>
       <w:r>
         <w:rPr/>
         <w:t>图</w:t>
@@ -3381,8 +3887,8 @@
         <w:rPr/>
         <w:t>1.4 xml</w:t>
       </w:r>
-      <w:bookmarkEnd w:id="47"/>
-      <w:bookmarkEnd w:id="48"/>
+      <w:bookmarkEnd w:id="49"/>
+      <w:bookmarkEnd w:id="50"/>
       <w:r>
         <w:rPr/>
         <w:t>层次模型</w:t>
@@ -3415,8 +3921,8 @@
         <w:rPr/>
         <w:t>从无线感知网络到数据汇聚中心，最重要的就是要对数据进行处理分析，这里主要用到了数据融合技术。</w:t>
       </w:r>
-      <w:bookmarkStart w:id="49" w:name="OLE_LINK39"/>
-      <w:bookmarkStart w:id="50" w:name="OLE_LINK40"/>
+      <w:bookmarkStart w:id="51" w:name="OLE_LINK40"/>
+      <w:bookmarkStart w:id="52" w:name="OLE_LINK39"/>
       <w:r>
         <w:rPr/>
         <w:t>从最一般的意义上讲，数据融合是一个数据或信息综合过程，用以估计或预测实体状态</w:t>
@@ -3432,36 +3938,36 @@
         <w:rPr/>
         <w:t>。其目的通常是估计或预测实体的物理状态：如身份、属性、行为、位置，以及过去、现在或未来的运动。</w:t>
       </w:r>
-      <w:bookmarkEnd w:id="49"/>
-      <w:bookmarkEnd w:id="50"/>
-      <w:r>
-        <w:rPr/>
-        <w:t>图</w:t>
-      </w:r>
-      <w:r>
-        <w:rPr/>
-        <w:t>1.5</w:t>
-      </w:r>
-      <w:r>
-        <w:rPr/>
-        <w:t>所示的为美军实验室理事联合会（</w:t>
-      </w:r>
-      <w:r>
-        <w:rPr/>
-        <w:t>JDL</w:t>
-      </w:r>
-      <w:r>
-        <w:rPr/>
-        <w:t>）数据融合工作组提出的</w:t>
-      </w:r>
-      <w:bookmarkStart w:id="51" w:name="OLE_LINK19"/>
-      <w:bookmarkStart w:id="52" w:name="OLE_LINK20"/>
-      <w:r>
-        <w:rPr/>
-        <w:t>数据融合处理模型</w:t>
-      </w:r>
       <w:bookmarkEnd w:id="51"/>
       <w:bookmarkEnd w:id="52"/>
+      <w:r>
+        <w:rPr/>
+        <w:t>图</w:t>
+      </w:r>
+      <w:r>
+        <w:rPr/>
+        <w:t>1.5</w:t>
+      </w:r>
+      <w:r>
+        <w:rPr/>
+        <w:t>所示的为美军实验室理事联合会（</w:t>
+      </w:r>
+      <w:r>
+        <w:rPr/>
+        <w:t>JDL</w:t>
+      </w:r>
+      <w:r>
+        <w:rPr/>
+        <w:t>）数据融合工作组提出的</w:t>
+      </w:r>
+      <w:bookmarkStart w:id="53" w:name="OLE_LINK20"/>
+      <w:bookmarkStart w:id="54" w:name="OLE_LINK19"/>
+      <w:r>
+        <w:rPr/>
+        <w:t>数据融合处理模型</w:t>
+      </w:r>
+      <w:bookmarkEnd w:id="53"/>
+      <w:bookmarkEnd w:id="54"/>
       <w:r>
         <w:rPr>
           <w:szCs w:val="21"/>
@@ -3486,7 +3992,7 @@
           <wp:inline distT="0" distB="0" distL="0" distR="0">
             <wp:extent cx="3591560" cy="1880235"/>
             <wp:effectExtent l="0" t="0" r="0" b="0"/>
-            <wp:docPr id="4" name="Picture" descr=""/>
+            <wp:docPr id="2" name="Picture" descr=""/>
             <wp:cNvGraphicFramePr>
               <a:graphicFrameLocks xmlns:a="http://schemas.openxmlformats.org/drawingml/2006/main" noChangeAspect="1"/>
             </wp:cNvGraphicFramePr>
@@ -3494,13 +4000,13 @@
               <a:graphicData uri="http://schemas.openxmlformats.org/drawingml/2006/picture">
                 <pic:pic xmlns:pic="http://schemas.openxmlformats.org/drawingml/2006/picture">
                   <pic:nvPicPr>
-                    <pic:cNvPr id="4" name="Picture" descr=""/>
+                    <pic:cNvPr id="2" name="Picture" descr=""/>
                     <pic:cNvPicPr>
                       <a:picLocks noChangeAspect="1" noChangeArrowheads="1"/>
                     </pic:cNvPicPr>
                   </pic:nvPicPr>
                   <pic:blipFill>
-                    <a:blip r:embed="rId6"/>
+                    <a:blip r:embed="rId4"/>
                     <a:stretch>
                       <a:fillRect/>
                     </a:stretch>
@@ -3534,8 +4040,8 @@
         <w:spacing w:before="0" w:after="240"/>
         <w:rPr/>
       </w:pPr>
-      <w:bookmarkStart w:id="53" w:name="OLE_LINK22"/>
-      <w:bookmarkStart w:id="54" w:name="OLE_LINK21"/>
+      <w:bookmarkStart w:id="55" w:name="OLE_LINK21"/>
+      <w:bookmarkStart w:id="56" w:name="OLE_LINK22"/>
       <w:r>
         <w:rPr/>
         <w:t>图</w:t>
@@ -3544,12 +4050,12 @@
         <w:rPr/>
         <w:t>1.5</w:t>
       </w:r>
-      <w:bookmarkStart w:id="55" w:name="OLE_LINK47"/>
-      <w:bookmarkStart w:id="56" w:name="OLE_LINK48"/>
-      <w:bookmarkEnd w:id="53"/>
-      <w:bookmarkEnd w:id="54"/>
+      <w:bookmarkStart w:id="57" w:name="OLE_LINK48"/>
+      <w:bookmarkStart w:id="58" w:name="OLE_LINK47"/>
       <w:bookmarkEnd w:id="55"/>
       <w:bookmarkEnd w:id="56"/>
+      <w:bookmarkEnd w:id="57"/>
+      <w:bookmarkEnd w:id="58"/>
       <w:r>
         <w:rPr/>
         <w:t>数据融合处理模型</w:t>
@@ -3719,12 +4225,12 @@
         <w:pStyle w:val="Heading2"/>
         <w:rPr/>
       </w:pPr>
-      <w:bookmarkStart w:id="57" w:name="_Toc305046488"/>
+      <w:bookmarkStart w:id="59" w:name="_Toc305046488"/>
       <w:r>
         <w:rPr/>
         <w:t xml:space="preserve">2.2 </w:t>
       </w:r>
-      <w:bookmarkEnd w:id="57"/>
+      <w:bookmarkEnd w:id="59"/>
       <w:r>
         <w:rPr/>
         <w:t>研究目标</w:t>
@@ -3755,103 +4261,103 @@
         <w:pStyle w:val="2"/>
         <w:rPr/>
       </w:pPr>
-      <w:bookmarkStart w:id="58" w:name="OLE_LINK45"/>
-      <w:bookmarkStart w:id="59" w:name="OLE_LINK46"/>
-      <w:bookmarkEnd w:id="58"/>
-      <w:bookmarkEnd w:id="59"/>
-      <w:r>
-        <w:rPr/>
-        <w:t>（</w:t>
-      </w:r>
-      <w:r>
-        <w:rPr/>
-        <w:t>1</w:t>
-      </w:r>
-      <w:r>
-        <w:rPr/>
-        <w:t>）建立基于</w:t>
-      </w:r>
-      <w:r>
-        <w:rPr/>
-        <w:t>ZigBee</w:t>
-      </w:r>
-      <w:r>
-        <w:rPr/>
-        <w:t>、蓝牙的无线感知网络。</w:t>
-      </w:r>
-    </w:p>
-    <w:p>
-      <w:pPr>
-        <w:pStyle w:val="2"/>
-        <w:rPr/>
-      </w:pPr>
-      <w:r>
-        <w:rPr/>
-        <w:t>（</w:t>
-      </w:r>
-      <w:r>
-        <w:rPr/>
-        <w:t>2</w:t>
-      </w:r>
-      <w:r>
-        <w:rPr/>
-        <w:t>）建立基于</w:t>
-      </w:r>
-      <w:r>
-        <w:rPr/>
-        <w:t>XML</w:t>
-      </w:r>
-      <w:r>
-        <w:rPr/>
-        <w:t>和基于数据库的数据存储。</w:t>
-      </w:r>
-    </w:p>
-    <w:p>
-      <w:pPr>
-        <w:pStyle w:val="2"/>
-        <w:rPr/>
-      </w:pPr>
-      <w:r>
-        <w:rPr/>
-        <w:t>（</w:t>
-      </w:r>
-      <w:r>
-        <w:rPr/>
-        <w:t>3</w:t>
-      </w:r>
-      <w:r>
-        <w:rPr/>
-        <w:t>）实现一套智能环境中多模态数据表示与融合的技术设计方案</w:t>
-      </w:r>
-    </w:p>
-    <w:p>
-      <w:pPr>
-        <w:pStyle w:val="2"/>
-        <w:rPr/>
-      </w:pPr>
-      <w:r>
-        <w:rPr/>
-        <w:t>（</w:t>
-      </w:r>
-      <w:r>
-        <w:rPr/>
-        <w:t>4</w:t>
-      </w:r>
-      <w:r>
-        <w:rPr/>
-        <w:t>）开发一个面向老人护理的室内感知网络应用系统</w:t>
-      </w:r>
-    </w:p>
-    <w:p>
-      <w:pPr>
-        <w:pStyle w:val="Heading2"/>
-        <w:rPr/>
-      </w:pPr>
-      <w:bookmarkStart w:id="60" w:name="OLE_LINK45"/>
-      <w:bookmarkStart w:id="61" w:name="OLE_LINK46"/>
-      <w:bookmarkStart w:id="62" w:name="_Toc305046489"/>
+      <w:bookmarkStart w:id="60" w:name="OLE_LINK46"/>
+      <w:bookmarkStart w:id="61" w:name="OLE_LINK45"/>
       <w:bookmarkEnd w:id="60"/>
       <w:bookmarkEnd w:id="61"/>
+      <w:r>
+        <w:rPr/>
+        <w:t>（</w:t>
+      </w:r>
+      <w:r>
+        <w:rPr/>
+        <w:t>1</w:t>
+      </w:r>
+      <w:r>
+        <w:rPr/>
+        <w:t>）建立基于</w:t>
+      </w:r>
+      <w:r>
+        <w:rPr/>
+        <w:t>ZigBee</w:t>
+      </w:r>
+      <w:r>
+        <w:rPr/>
+        <w:t>、蓝牙的无线感知网络。</w:t>
+      </w:r>
+    </w:p>
+    <w:p>
+      <w:pPr>
+        <w:pStyle w:val="2"/>
+        <w:rPr/>
+      </w:pPr>
+      <w:r>
+        <w:rPr/>
+        <w:t>（</w:t>
+      </w:r>
+      <w:r>
+        <w:rPr/>
+        <w:t>2</w:t>
+      </w:r>
+      <w:r>
+        <w:rPr/>
+        <w:t>）建立基于</w:t>
+      </w:r>
+      <w:r>
+        <w:rPr/>
+        <w:t>XML</w:t>
+      </w:r>
+      <w:r>
+        <w:rPr/>
+        <w:t>和基于数据库的数据存储。</w:t>
+      </w:r>
+    </w:p>
+    <w:p>
+      <w:pPr>
+        <w:pStyle w:val="2"/>
+        <w:rPr/>
+      </w:pPr>
+      <w:r>
+        <w:rPr/>
+        <w:t>（</w:t>
+      </w:r>
+      <w:r>
+        <w:rPr/>
+        <w:t>3</w:t>
+      </w:r>
+      <w:r>
+        <w:rPr/>
+        <w:t>）实现一套智能环境中多模态数据表示与融合的技术设计方案</w:t>
+      </w:r>
+    </w:p>
+    <w:p>
+      <w:pPr>
+        <w:pStyle w:val="2"/>
+        <w:rPr/>
+      </w:pPr>
+      <w:r>
+        <w:rPr/>
+        <w:t>（</w:t>
+      </w:r>
+      <w:r>
+        <w:rPr/>
+        <w:t>4</w:t>
+      </w:r>
+      <w:r>
+        <w:rPr/>
+        <w:t>）开发一个面向老人护理的室内感知网络应用系统</w:t>
+      </w:r>
+    </w:p>
+    <w:p>
+      <w:pPr>
+        <w:pStyle w:val="Heading2"/>
+        <w:rPr/>
+      </w:pPr>
+      <w:bookmarkStart w:id="62" w:name="_Toc305046489"/>
+      <w:bookmarkStart w:id="63" w:name="OLE_LINK461"/>
+      <w:bookmarkStart w:id="64" w:name="OLE_LINK451"/>
+      <w:bookmarkEnd w:id="63"/>
+      <w:bookmarkEnd w:id="64"/>
       <w:r>
         <w:rPr/>
         <w:t xml:space="preserve">2.3 </w:t>
@@ -3980,12 +4486,12 @@
         <w:pStyle w:val="Heading2"/>
         <w:rPr/>
       </w:pPr>
-      <w:bookmarkStart w:id="63" w:name="_Toc305046491"/>
+      <w:bookmarkStart w:id="65" w:name="_Toc305046491"/>
       <w:r>
         <w:rPr/>
         <w:t xml:space="preserve">3.1 </w:t>
       </w:r>
-      <w:bookmarkEnd w:id="63"/>
+      <w:bookmarkEnd w:id="65"/>
       <w:r>
         <w:rPr/>
         <w:t>研究方法</w:t>
@@ -3996,14 +4502,14 @@
         <w:pStyle w:val="2"/>
         <w:rPr/>
       </w:pPr>
-      <w:bookmarkStart w:id="64" w:name="OLE_LINK11"/>
-      <w:bookmarkStart w:id="65" w:name="OLE_LINK12"/>
+      <w:bookmarkStart w:id="66" w:name="OLE_LINK12"/>
+      <w:bookmarkStart w:id="67" w:name="OLE_LINK11"/>
       <w:r>
         <w:rPr/>
         <w:t>本</w:t>
       </w:r>
-      <w:bookmarkEnd w:id="64"/>
-      <w:bookmarkEnd w:id="65"/>
+      <w:bookmarkEnd w:id="66"/>
+      <w:bookmarkEnd w:id="67"/>
       <w:r>
         <w:rPr/>
         <w:t>课题拟采用的研究方法有：</w:t>
@@ -4104,12 +4610,12 @@
         <w:pStyle w:val="Heading2"/>
         <w:rPr/>
       </w:pPr>
-      <w:bookmarkStart w:id="66" w:name="_Toc305046492"/>
+      <w:bookmarkStart w:id="68" w:name="_Toc305046492"/>
       <w:r>
         <w:rPr/>
         <w:t xml:space="preserve">3.2 </w:t>
       </w:r>
-      <w:bookmarkEnd w:id="66"/>
+      <w:bookmarkEnd w:id="68"/>
       <w:r>
         <w:rPr/>
         <w:t>技术路线</w:t>
@@ -4119,100 +4625,10 @@
       <w:pPr>
         <w:pStyle w:val="Normal"/>
         <w:jc w:val="center"/>
-        <w:rPr>
-          <w:drawing>
-            <wp:inline distT="0" distB="0" distL="0" distR="0">
-              <wp:extent cx="3260090" cy="2838450"/>
-              <wp:effectExtent l="0" t="0" r="0" b="0"/>
-              <wp:docPr id="5" name="Picture" descr=""/>
-              <wp:cNvGraphicFramePr>
-                <a:graphicFrameLocks xmlns:a="http://schemas.openxmlformats.org/drawingml/2006/main" noChangeAspect="1"/>
-              </wp:cNvGraphicFramePr>
-              <a:graphic xmlns:a="http://schemas.openxmlformats.org/drawingml/2006/main">
-                <a:graphicData uri="http://schemas.openxmlformats.org/drawingml/2006/picture">
-                  <pic:pic xmlns:pic="http://schemas.openxmlformats.org/drawingml/2006/picture">
-                    <pic:nvPicPr>
-                      <pic:cNvPr id="5" name="Picture" descr=""/>
-                      <pic:cNvPicPr>
-                        <a:picLocks noChangeAspect="1" noChangeArrowheads="1"/>
-                      </pic:cNvPicPr>
-                    </pic:nvPicPr>
-                    <pic:blipFill>
-                      <a:blip r:embed="rId7"/>
-                      <a:stretch>
-                        <a:fillRect/>
-                      </a:stretch>
-                    </pic:blipFill>
-                    <pic:spPr bwMode="auto">
-                      <a:xfrm>
-                        <a:off x="0" y="0"/>
-                        <a:ext cx="3260090" cy="2838450"/>
-                      </a:xfrm>
-                      <a:prstGeom prst="rect">
-                        <a:avLst/>
-                      </a:prstGeom>
-                      <a:noFill/>
-                      <a:ln w="9525">
-                        <a:noFill/>
-                        <a:miter lim="800000"/>
-                        <a:headEnd/>
-                        <a:tailEnd/>
-                      </a:ln>
-                    </pic:spPr>
-                  </pic:pic>
-                </a:graphicData>
-              </a:graphic>
-            </wp:inline>
-          </w:drawing>
-        </w:rPr>
-      </w:pPr>
-      <w:r>
-        <w:rPr>
-          <w:drawing>
-            <wp:inline distT="0" distB="0" distL="0" distR="0">
-              <wp:extent cx="3260090" cy="2838450"/>
-              <wp:effectExtent l="0" t="0" r="0" b="0"/>
-              <wp:docPr id="5" name="Picture" descr=""/>
-              <wp:cNvGraphicFramePr>
-                <a:graphicFrameLocks xmlns:a="http://schemas.openxmlformats.org/drawingml/2006/main" noChangeAspect="1"/>
-              </wp:cNvGraphicFramePr>
-              <a:graphic xmlns:a="http://schemas.openxmlformats.org/drawingml/2006/main">
-                <a:graphicData uri="http://schemas.openxmlformats.org/drawingml/2006/picture">
-                  <pic:pic xmlns:pic="http://schemas.openxmlformats.org/drawingml/2006/picture">
-                    <pic:nvPicPr>
-                      <pic:cNvPr id="5" name="Picture" descr=""/>
-                      <pic:cNvPicPr>
-                        <a:picLocks noChangeAspect="1" noChangeArrowheads="1"/>
-                      </pic:cNvPicPr>
-                    </pic:nvPicPr>
-                    <pic:blipFill>
-                      <a:blip r:embed="rId7"/>
-                      <a:stretch>
-                        <a:fillRect/>
-                      </a:stretch>
-                    </pic:blipFill>
-                    <pic:spPr bwMode="auto">
-                      <a:xfrm>
-                        <a:off x="0" y="0"/>
-                        <a:ext cx="3260090" cy="2838450"/>
-                      </a:xfrm>
-                      <a:prstGeom prst="rect">
-                        <a:avLst/>
-                      </a:prstGeom>
-                      <a:noFill/>
-                      <a:ln w="9525">
-                        <a:noFill/>
-                        <a:miter lim="800000"/>
-                        <a:headEnd/>
-                        <a:tailEnd/>
-                      </a:ln>
-                    </pic:spPr>
-                  </pic:pic>
-                </a:graphicData>
-              </a:graphic>
-            </wp:inline>
-          </w:drawing>
-        </w:rPr>
+        <w:rPr/>
+      </w:pPr>
+      <w:r>
+        <w:rPr/>
       </w:r>
     </w:p>
     <w:p>
@@ -4240,12 +4656,12 @@
         <w:spacing w:before="0" w:after="260"/>
         <w:rPr/>
       </w:pPr>
-      <w:bookmarkStart w:id="67" w:name="_Toc305046493"/>
+      <w:bookmarkStart w:id="69" w:name="_Toc305046493"/>
       <w:r>
         <w:rPr/>
         <w:t xml:space="preserve">3.3 </w:t>
       </w:r>
-      <w:bookmarkEnd w:id="67"/>
+      <w:bookmarkEnd w:id="69"/>
       <w:r>
         <w:rPr/>
         <w:t>可行性分析</w:t>
@@ -4256,8 +4672,8 @@
         <w:pStyle w:val="2"/>
         <w:rPr/>
       </w:pPr>
-      <w:bookmarkStart w:id="68" w:name="OLE_LINK13"/>
-      <w:bookmarkStart w:id="69" w:name="OLE_LINK14"/>
+      <w:bookmarkStart w:id="70" w:name="OLE_LINK14"/>
+      <w:bookmarkStart w:id="71" w:name="OLE_LINK13"/>
       <w:r>
         <w:rPr/>
         <w:t>目前，本人已经查阅、收集了大量国内外的相关文献资料，对本课题的相关知识有了一定的了解。同时，本人参加了导师的北京自然科学基金项目“环绕智能中多模态数据采集、融合及服务发现机理研究”科研组的研究，给本课题做了一定的铺垫，并针对智能环境中感知网络、</w:t>
@@ -4269,91 +4685,91 @@
       <w:r>
         <w:rPr/>
         <w:t>无线通信协议、无线传感器、蓝牙及可穿戴技术进行了研究和实验，并获取相关实验数据和数据的初步表示，取得了一定的成果，为本课题的研究实施奠定了很好的基础。另外，本人在前期的研究工作中已经完成</w:t>
-      </w:r>
-      <w:bookmarkEnd w:id="68"/>
-      <w:bookmarkEnd w:id="69"/>
-      <w:r>
-        <w:rPr/>
-        <w:t>：</w:t>
-      </w:r>
-    </w:p>
-    <w:p>
-      <w:pPr>
-        <w:pStyle w:val="2"/>
-        <w:rPr/>
-      </w:pPr>
-      <w:r>
-        <w:rPr/>
-        <w:t>（</w:t>
-      </w:r>
-      <w:r>
-        <w:rPr/>
-        <w:t>1</w:t>
-      </w:r>
-      <w:r>
-        <w:rPr/>
-        <w:t>）</w:t>
-      </w:r>
-      <w:bookmarkStart w:id="70" w:name="OLE_LINK49"/>
-      <w:bookmarkStart w:id="71" w:name="OLE_LINK50"/>
-      <w:r>
-        <w:rPr/>
-        <w:t>感知网络中个体数据的采集</w:t>
-      </w:r>
-    </w:p>
-    <w:p>
-      <w:pPr>
-        <w:pStyle w:val="2"/>
-        <w:rPr/>
-      </w:pPr>
-      <w:r>
-        <w:rPr/>
-        <w:t>（</w:t>
-      </w:r>
-      <w:r>
-        <w:rPr/>
-        <w:t>2</w:t>
-      </w:r>
-      <w:r>
-        <w:rPr/>
-        <w:t>）</w:t>
-      </w:r>
-      <w:r>
-        <w:rPr/>
-        <w:t>ZigBee</w:t>
-      </w:r>
-      <w:r>
-        <w:rPr/>
-        <w:t>模块间数据包的传输</w:t>
-      </w:r>
-    </w:p>
-    <w:p>
-      <w:pPr>
-        <w:pStyle w:val="2"/>
-        <w:rPr/>
-      </w:pPr>
-      <w:r>
-        <w:rPr/>
-        <w:t>（</w:t>
-      </w:r>
-      <w:r>
-        <w:rPr/>
-        <w:t>3</w:t>
-      </w:r>
-      <w:r>
-        <w:rPr/>
-        <w:t>）基于</w:t>
-      </w:r>
-      <w:r>
-        <w:rPr/>
-        <w:t>XML</w:t>
-      </w:r>
-      <w:r>
-        <w:rPr/>
-        <w:t>技术的数据表示</w:t>
       </w:r>
       <w:bookmarkEnd w:id="70"/>
       <w:bookmarkEnd w:id="71"/>
+      <w:r>
+        <w:rPr/>
+        <w:t>：</w:t>
+      </w:r>
+    </w:p>
+    <w:p>
+      <w:pPr>
+        <w:pStyle w:val="2"/>
+        <w:rPr/>
+      </w:pPr>
+      <w:r>
+        <w:rPr/>
+        <w:t>（</w:t>
+      </w:r>
+      <w:r>
+        <w:rPr/>
+        <w:t>1</w:t>
+      </w:r>
+      <w:r>
+        <w:rPr/>
+        <w:t>）</w:t>
+      </w:r>
+      <w:bookmarkStart w:id="72" w:name="OLE_LINK50"/>
+      <w:bookmarkStart w:id="73" w:name="OLE_LINK49"/>
+      <w:r>
+        <w:rPr/>
+        <w:t>感知网络中个体数据的采集</w:t>
+      </w:r>
+    </w:p>
+    <w:p>
+      <w:pPr>
+        <w:pStyle w:val="2"/>
+        <w:rPr/>
+      </w:pPr>
+      <w:r>
+        <w:rPr/>
+        <w:t>（</w:t>
+      </w:r>
+      <w:r>
+        <w:rPr/>
+        <w:t>2</w:t>
+      </w:r>
+      <w:r>
+        <w:rPr/>
+        <w:t>）</w:t>
+      </w:r>
+      <w:r>
+        <w:rPr/>
+        <w:t>ZigBee</w:t>
+      </w:r>
+      <w:r>
+        <w:rPr/>
+        <w:t>模块间数据包的传输</w:t>
+      </w:r>
+    </w:p>
+    <w:p>
+      <w:pPr>
+        <w:pStyle w:val="2"/>
+        <w:rPr/>
+      </w:pPr>
+      <w:r>
+        <w:rPr/>
+        <w:t>（</w:t>
+      </w:r>
+      <w:r>
+        <w:rPr/>
+        <w:t>3</w:t>
+      </w:r>
+      <w:r>
+        <w:rPr/>
+        <w:t>）基于</w:t>
+      </w:r>
+      <w:r>
+        <w:rPr/>
+        <w:t>XML</w:t>
+      </w:r>
+      <w:r>
+        <w:rPr/>
+        <w:t>技术的数据表示</w:t>
+      </w:r>
+      <w:bookmarkEnd w:id="72"/>
+      <w:bookmarkEnd w:id="73"/>
       <w:r>
         <w:rPr/>
         <w:t>与存储</w:t>
@@ -4477,14 +4893,14 @@
         <w:rPr/>
         <w:t>）</w:t>
       </w:r>
-      <w:bookmarkStart w:id="72" w:name="OLE_LINK78"/>
-      <w:bookmarkStart w:id="73" w:name="OLE_LINK79"/>
+      <w:bookmarkStart w:id="74" w:name="OLE_LINK79"/>
+      <w:bookmarkStart w:id="75" w:name="OLE_LINK78"/>
       <w:r>
         <w:rPr/>
         <w:t>本课题设计研究了一个面向老人护理的室内感知网络应用系统，对医疗护理领域的研究提供了很好的参考价值</w:t>
       </w:r>
-      <w:bookmarkEnd w:id="72"/>
-      <w:bookmarkEnd w:id="73"/>
+      <w:bookmarkEnd w:id="74"/>
+      <w:bookmarkEnd w:id="75"/>
       <w:r>
         <w:rPr/>
         <w:t>，这也是本课题的一个特点。</w:t>
@@ -4524,12 +4940,12 @@
         <w:pStyle w:val="Heading2"/>
         <w:rPr/>
       </w:pPr>
-      <w:bookmarkStart w:id="74" w:name="_Toc305046496"/>
+      <w:bookmarkStart w:id="76" w:name="_Toc305046496"/>
       <w:r>
         <w:rPr/>
         <w:t xml:space="preserve">5.1 </w:t>
       </w:r>
-      <w:bookmarkEnd w:id="74"/>
+      <w:bookmarkEnd w:id="76"/>
       <w:r>
         <w:rPr/>
         <w:t>论文研究进度计划</w:t>
@@ -4598,14 +5014,14 @@
         <w:rPr/>
         <w:t>）</w:t>
       </w:r>
-      <w:bookmarkStart w:id="75" w:name="OLE_LINK41"/>
-      <w:bookmarkStart w:id="76" w:name="OLE_LINK42"/>
+      <w:bookmarkStart w:id="77" w:name="OLE_LINK42"/>
+      <w:bookmarkStart w:id="78" w:name="OLE_LINK41"/>
       <w:r>
         <w:rPr/>
         <w:t>系统调研，查阅国内外相关文献资料</w:t>
       </w:r>
-      <w:bookmarkEnd w:id="75"/>
-      <w:bookmarkEnd w:id="76"/>
+      <w:bookmarkEnd w:id="77"/>
+      <w:bookmarkEnd w:id="78"/>
       <w:r>
         <w:rPr/>
         <w:t>；</w:t>
@@ -4968,12 +5384,12 @@
         <w:pStyle w:val="Heading2"/>
         <w:rPr/>
       </w:pPr>
-      <w:bookmarkStart w:id="77" w:name="_Toc305046497"/>
+      <w:bookmarkStart w:id="79" w:name="_Toc305046497"/>
       <w:r>
         <w:rPr/>
         <w:t xml:space="preserve">5.2 </w:t>
       </w:r>
-      <w:bookmarkEnd w:id="77"/>
+      <w:bookmarkEnd w:id="79"/>
       <w:r>
         <w:rPr/>
         <w:t>预期研究结果</w:t>
@@ -5092,14 +5508,14 @@
         <w:rPr/>
         <w:t>）</w:t>
       </w:r>
-      <w:bookmarkStart w:id="78" w:name="OLE_LINK43"/>
-      <w:bookmarkStart w:id="79" w:name="OLE_LINK44"/>
+      <w:bookmarkStart w:id="80" w:name="OLE_LINK44"/>
+      <w:bookmarkStart w:id="81" w:name="OLE_LINK43"/>
       <w:r>
         <w:rPr/>
         <w:t>提交一套智能环境中数据表示与融合的技术设计方案</w:t>
       </w:r>
-      <w:bookmarkEnd w:id="78"/>
-      <w:bookmarkEnd w:id="79"/>
+      <w:bookmarkEnd w:id="80"/>
+      <w:bookmarkEnd w:id="81"/>
       <w:r>
         <w:rPr/>
         <w:t>。</w:t>
@@ -5254,12 +5670,12 @@
         <w:pStyle w:val="Heading2"/>
         <w:rPr/>
       </w:pPr>
-      <w:bookmarkStart w:id="80" w:name="_Toc305046501"/>
+      <w:bookmarkStart w:id="82" w:name="_Toc305046501"/>
       <w:r>
         <w:rPr/>
         <w:t xml:space="preserve">2.1 </w:t>
       </w:r>
-      <w:bookmarkEnd w:id="80"/>
+      <w:bookmarkEnd w:id="82"/>
       <w:r>
         <w:rPr/>
         <w:t>已具备的实验条件</w:t>
@@ -5312,7 +5728,7 @@
     <w:tbl>
       <w:tblPr>
         <w:jc w:val="left"/>
-        <w:tblInd w:w="1809" w:type="dxa"/>
+        <w:tblInd w:w="1804" w:type="dxa"/>
         <w:tblBorders>
           <w:top w:val="single" w:sz="4" w:space="0" w:color="000001"/>
           <w:left w:val="single" w:sz="4" w:space="0" w:color="000001"/>
@@ -5323,13 +5739,13 @@
         </w:tblBorders>
         <w:tblCellMar>
           <w:top w:w="0" w:type="dxa"/>
-          <w:left w:w="108" w:type="dxa"/>
+          <w:left w:w="103" w:type="dxa"/>
           <w:bottom w:w="0" w:type="dxa"/>
           <w:right w:w="108" w:type="dxa"/>
         </w:tblCellMar>
       </w:tblPr>
       <w:tblGrid>
-        <w:gridCol w:w="3048"/>
+        <w:gridCol w:w="3047"/>
         <w:gridCol w:w="3047"/>
       </w:tblGrid>
       <w:tr>
@@ -5338,7 +5754,7 @@
         </w:trPr>
         <w:tc>
           <w:tcPr>
-            <w:tcW w:w="3048" w:type="dxa"/>
+            <w:tcW w:w="3047" w:type="dxa"/>
             <w:tcBorders>
               <w:top w:val="single" w:sz="4" w:space="0" w:color="000001"/>
               <w:left w:val="single" w:sz="4" w:space="0" w:color="000001"/>
@@ -5347,9 +5763,9 @@
               <w:right w:val="single" w:sz="4" w:space="0" w:color="000001"/>
               <w:insideV w:val="single" w:sz="4" w:space="0" w:color="000001"/>
             </w:tcBorders>
-            <w:shd w:fill="auto" w:val="clear"/>
+            <w:shd w:fill="FFFFFF" w:val="clear"/>
             <w:tcMar>
-              <w:left w:w="108" w:type="dxa"/>
+              <w:left w:w="103" w:type="dxa"/>
             </w:tcMar>
           </w:tcPr>
           <w:p>
@@ -5380,9 +5796,9 @@
               <w:right w:val="single" w:sz="4" w:space="0" w:color="000001"/>
               <w:insideV w:val="single" w:sz="4" w:space="0" w:color="000001"/>
             </w:tcBorders>
-            <w:shd w:fill="auto" w:val="clear"/>
+            <w:shd w:fill="FFFFFF" w:val="clear"/>
             <w:tcMar>
-              <w:left w:w="108" w:type="dxa"/>
+              <w:left w:w="103" w:type="dxa"/>
             </w:tcMar>
           </w:tcPr>
           <w:p>
@@ -5409,7 +5825,7 @@
         </w:trPr>
         <w:tc>
           <w:tcPr>
-            <w:tcW w:w="3048" w:type="dxa"/>
+            <w:tcW w:w="3047" w:type="dxa"/>
             <w:tcBorders>
               <w:top w:val="single" w:sz="4" w:space="0" w:color="000001"/>
               <w:left w:val="single" w:sz="4" w:space="0" w:color="000001"/>
@@ -5418,9 +5834,9 @@
               <w:right w:val="single" w:sz="4" w:space="0" w:color="000001"/>
               <w:insideV w:val="single" w:sz="4" w:space="0" w:color="000001"/>
             </w:tcBorders>
-            <w:shd w:fill="auto" w:val="clear"/>
+            <w:shd w:fill="FFFFFF" w:val="clear"/>
             <w:tcMar>
-              <w:left w:w="108" w:type="dxa"/>
+              <w:left w:w="103" w:type="dxa"/>
             </w:tcMar>
           </w:tcPr>
           <w:p>
@@ -5458,9 +5874,9 @@
               <w:right w:val="single" w:sz="4" w:space="0" w:color="000001"/>
               <w:insideV w:val="single" w:sz="4" w:space="0" w:color="000001"/>
             </w:tcBorders>
-            <w:shd w:fill="auto" w:val="clear"/>
+            <w:shd w:fill="FFFFFF" w:val="clear"/>
             <w:tcMar>
-              <w:left w:w="108" w:type="dxa"/>
+              <w:left w:w="103" w:type="dxa"/>
             </w:tcMar>
           </w:tcPr>
           <w:p>
@@ -5494,7 +5910,7 @@
         </w:trPr>
         <w:tc>
           <w:tcPr>
-            <w:tcW w:w="3048" w:type="dxa"/>
+            <w:tcW w:w="3047" w:type="dxa"/>
             <w:tcBorders>
               <w:top w:val="single" w:sz="4" w:space="0" w:color="000001"/>
               <w:left w:val="single" w:sz="4" w:space="0" w:color="000001"/>
@@ -5503,9 +5919,9 @@
               <w:right w:val="single" w:sz="4" w:space="0" w:color="000001"/>
               <w:insideV w:val="single" w:sz="4" w:space="0" w:color="000001"/>
             </w:tcBorders>
-            <w:shd w:fill="auto" w:val="clear"/>
+            <w:shd w:fill="FFFFFF" w:val="clear"/>
             <w:tcMar>
-              <w:left w:w="108" w:type="dxa"/>
+              <w:left w:w="103" w:type="dxa"/>
             </w:tcMar>
           </w:tcPr>
           <w:p>
@@ -5536,9 +5952,9 @@
               <w:right w:val="single" w:sz="4" w:space="0" w:color="000001"/>
               <w:insideV w:val="single" w:sz="4" w:space="0" w:color="000001"/>
             </w:tcBorders>
-            <w:shd w:fill="auto" w:val="clear"/>
+            <w:shd w:fill="FFFFFF" w:val="clear"/>
             <w:tcMar>
-              <w:left w:w="108" w:type="dxa"/>
+              <w:left w:w="103" w:type="dxa"/>
             </w:tcMar>
           </w:tcPr>
           <w:p>
@@ -5572,7 +5988,7 @@
         </w:trPr>
         <w:tc>
           <w:tcPr>
-            <w:tcW w:w="3048" w:type="dxa"/>
+            <w:tcW w:w="3047" w:type="dxa"/>
             <w:tcBorders>
               <w:top w:val="single" w:sz="4" w:space="0" w:color="000001"/>
               <w:left w:val="single" w:sz="4" w:space="0" w:color="000001"/>
@@ -5581,9 +5997,9 @@
               <w:right w:val="single" w:sz="4" w:space="0" w:color="000001"/>
               <w:insideV w:val="single" w:sz="4" w:space="0" w:color="000001"/>
             </w:tcBorders>
-            <w:shd w:fill="auto" w:val="clear"/>
+            <w:shd w:fill="FFFFFF" w:val="clear"/>
             <w:tcMar>
-              <w:left w:w="108" w:type="dxa"/>
+              <w:left w:w="103" w:type="dxa"/>
             </w:tcMar>
           </w:tcPr>
           <w:p>
@@ -5614,9 +6030,9 @@
               <w:right w:val="single" w:sz="4" w:space="0" w:color="000001"/>
               <w:insideV w:val="single" w:sz="4" w:space="0" w:color="000001"/>
             </w:tcBorders>
-            <w:shd w:fill="auto" w:val="clear"/>
+            <w:shd w:fill="FFFFFF" w:val="clear"/>
             <w:tcMar>
-              <w:left w:w="108" w:type="dxa"/>
+              <w:left w:w="103" w:type="dxa"/>
             </w:tcMar>
           </w:tcPr>
           <w:p>
@@ -5650,7 +6066,7 @@
         </w:trPr>
         <w:tc>
           <w:tcPr>
-            <w:tcW w:w="3048" w:type="dxa"/>
+            <w:tcW w:w="3047" w:type="dxa"/>
             <w:tcBorders>
               <w:top w:val="single" w:sz="4" w:space="0" w:color="000001"/>
               <w:left w:val="single" w:sz="4" w:space="0" w:color="000001"/>
@@ -5659,9 +6075,9 @@
               <w:right w:val="single" w:sz="4" w:space="0" w:color="000001"/>
               <w:insideV w:val="single" w:sz="4" w:space="0" w:color="000001"/>
             </w:tcBorders>
-            <w:shd w:fill="auto" w:val="clear"/>
+            <w:shd w:fill="FFFFFF" w:val="clear"/>
             <w:tcMar>
-              <w:left w:w="108" w:type="dxa"/>
+              <w:left w:w="103" w:type="dxa"/>
             </w:tcMar>
           </w:tcPr>
           <w:p>
@@ -5692,9 +6108,9 @@
               <w:right w:val="single" w:sz="4" w:space="0" w:color="000001"/>
               <w:insideV w:val="single" w:sz="4" w:space="0" w:color="000001"/>
             </w:tcBorders>
-            <w:shd w:fill="auto" w:val="clear"/>
+            <w:shd w:fill="FFFFFF" w:val="clear"/>
             <w:tcMar>
-              <w:left w:w="108" w:type="dxa"/>
+              <w:left w:w="103" w:type="dxa"/>
             </w:tcMar>
           </w:tcPr>
           <w:p>
@@ -5728,7 +6144,7 @@
         </w:trPr>
         <w:tc>
           <w:tcPr>
-            <w:tcW w:w="3048" w:type="dxa"/>
+            <w:tcW w:w="3047" w:type="dxa"/>
             <w:tcBorders>
               <w:top w:val="single" w:sz="4" w:space="0" w:color="000001"/>
               <w:left w:val="single" w:sz="4" w:space="0" w:color="000001"/>
@@ -5737,9 +6153,9 @@
               <w:right w:val="single" w:sz="4" w:space="0" w:color="000001"/>
               <w:insideV w:val="single" w:sz="4" w:space="0" w:color="000001"/>
             </w:tcBorders>
-            <w:shd w:fill="auto" w:val="clear"/>
+            <w:shd w:fill="FFFFFF" w:val="clear"/>
             <w:tcMar>
-              <w:left w:w="108" w:type="dxa"/>
+              <w:left w:w="103" w:type="dxa"/>
             </w:tcMar>
           </w:tcPr>
           <w:p>
@@ -5770,9 +6186,9 @@
               <w:right w:val="single" w:sz="4" w:space="0" w:color="000001"/>
               <w:insideV w:val="single" w:sz="4" w:space="0" w:color="000001"/>
             </w:tcBorders>
-            <w:shd w:fill="auto" w:val="clear"/>
+            <w:shd w:fill="FFFFFF" w:val="clear"/>
             <w:tcMar>
-              <w:left w:w="108" w:type="dxa"/>
+              <w:left w:w="103" w:type="dxa"/>
             </w:tcMar>
           </w:tcPr>
           <w:p>
@@ -5806,7 +6222,7 @@
         </w:trPr>
         <w:tc>
           <w:tcPr>
-            <w:tcW w:w="3048" w:type="dxa"/>
+            <w:tcW w:w="3047" w:type="dxa"/>
             <w:tcBorders>
               <w:top w:val="single" w:sz="4" w:space="0" w:color="000001"/>
               <w:left w:val="single" w:sz="4" w:space="0" w:color="000001"/>
@@ -5815,9 +6231,9 @@
               <w:right w:val="single" w:sz="4" w:space="0" w:color="000001"/>
               <w:insideV w:val="single" w:sz="4" w:space="0" w:color="000001"/>
             </w:tcBorders>
-            <w:shd w:fill="auto" w:val="clear"/>
+            <w:shd w:fill="FFFFFF" w:val="clear"/>
             <w:tcMar>
-              <w:left w:w="108" w:type="dxa"/>
+              <w:left w:w="103" w:type="dxa"/>
             </w:tcMar>
           </w:tcPr>
           <w:p>
@@ -5848,9 +6264,9 @@
               <w:right w:val="single" w:sz="4" w:space="0" w:color="000001"/>
               <w:insideV w:val="single" w:sz="4" w:space="0" w:color="000001"/>
             </w:tcBorders>
-            <w:shd w:fill="auto" w:val="clear"/>
+            <w:shd w:fill="FFFFFF" w:val="clear"/>
             <w:tcMar>
-              <w:left w:w="108" w:type="dxa"/>
+              <w:left w:w="103" w:type="dxa"/>
             </w:tcMar>
           </w:tcPr>
           <w:p>
@@ -5877,7 +6293,7 @@
         </w:trPr>
         <w:tc>
           <w:tcPr>
-            <w:tcW w:w="3048" w:type="dxa"/>
+            <w:tcW w:w="3047" w:type="dxa"/>
             <w:tcBorders>
               <w:top w:val="single" w:sz="4" w:space="0" w:color="000001"/>
               <w:left w:val="single" w:sz="4" w:space="0" w:color="000001"/>
@@ -5886,9 +6302,9 @@
               <w:right w:val="single" w:sz="4" w:space="0" w:color="000001"/>
               <w:insideV w:val="single" w:sz="4" w:space="0" w:color="000001"/>
             </w:tcBorders>
-            <w:shd w:fill="auto" w:val="clear"/>
+            <w:shd w:fill="FFFFFF" w:val="clear"/>
             <w:tcMar>
-              <w:left w:w="108" w:type="dxa"/>
+              <w:left w:w="103" w:type="dxa"/>
             </w:tcMar>
           </w:tcPr>
           <w:p>
@@ -5926,9 +6342,9 @@
               <w:right w:val="single" w:sz="4" w:space="0" w:color="000001"/>
               <w:insideV w:val="single" w:sz="4" w:space="0" w:color="000001"/>
             </w:tcBorders>
-            <w:shd w:fill="auto" w:val="clear"/>
+            <w:shd w:fill="FFFFFF" w:val="clear"/>
             <w:tcMar>
-              <w:left w:w="108" w:type="dxa"/>
+              <w:left w:w="103" w:type="dxa"/>
             </w:tcMar>
           </w:tcPr>
           <w:p>
@@ -5962,7 +6378,7 @@
         </w:trPr>
         <w:tc>
           <w:tcPr>
-            <w:tcW w:w="3048" w:type="dxa"/>
+            <w:tcW w:w="3047" w:type="dxa"/>
             <w:tcBorders>
               <w:top w:val="single" w:sz="4" w:space="0" w:color="000001"/>
               <w:left w:val="single" w:sz="4" w:space="0" w:color="000001"/>
@@ -5971,9 +6387,9 @@
               <w:right w:val="single" w:sz="4" w:space="0" w:color="000001"/>
               <w:insideV w:val="single" w:sz="4" w:space="0" w:color="000001"/>
             </w:tcBorders>
-            <w:shd w:fill="auto" w:val="clear"/>
+            <w:shd w:fill="FFFFFF" w:val="clear"/>
             <w:tcMar>
-              <w:left w:w="108" w:type="dxa"/>
+              <w:left w:w="103" w:type="dxa"/>
             </w:tcMar>
           </w:tcPr>
           <w:p>
@@ -6004,9 +6420,9 @@
               <w:right w:val="single" w:sz="4" w:space="0" w:color="000001"/>
               <w:insideV w:val="single" w:sz="4" w:space="0" w:color="000001"/>
             </w:tcBorders>
-            <w:shd w:fill="auto" w:val="clear"/>
+            <w:shd w:fill="FFFFFF" w:val="clear"/>
             <w:tcMar>
-              <w:left w:w="108" w:type="dxa"/>
+              <w:left w:w="103" w:type="dxa"/>
             </w:tcMar>
           </w:tcPr>
           <w:p>
@@ -6033,7 +6449,7 @@
         </w:trPr>
         <w:tc>
           <w:tcPr>
-            <w:tcW w:w="3048" w:type="dxa"/>
+            <w:tcW w:w="3047" w:type="dxa"/>
             <w:tcBorders>
               <w:top w:val="single" w:sz="4" w:space="0" w:color="000001"/>
               <w:left w:val="single" w:sz="4" w:space="0" w:color="000001"/>
@@ -6042,9 +6458,9 @@
               <w:right w:val="single" w:sz="4" w:space="0" w:color="000001"/>
               <w:insideV w:val="single" w:sz="4" w:space="0" w:color="000001"/>
             </w:tcBorders>
-            <w:shd w:fill="auto" w:val="clear"/>
+            <w:shd w:fill="FFFFFF" w:val="clear"/>
             <w:tcMar>
-              <w:left w:w="108" w:type="dxa"/>
+              <w:left w:w="103" w:type="dxa"/>
             </w:tcMar>
           </w:tcPr>
           <w:p>
@@ -6075,9 +6491,9 @@
               <w:right w:val="single" w:sz="4" w:space="0" w:color="000001"/>
               <w:insideV w:val="single" w:sz="4" w:space="0" w:color="000001"/>
             </w:tcBorders>
-            <w:shd w:fill="auto" w:val="clear"/>
+            <w:shd w:fill="FFFFFF" w:val="clear"/>
             <w:tcMar>
-              <w:left w:w="108" w:type="dxa"/>
+              <w:left w:w="103" w:type="dxa"/>
             </w:tcMar>
           </w:tcPr>
           <w:p>
@@ -6104,7 +6520,7 @@
         </w:trPr>
         <w:tc>
           <w:tcPr>
-            <w:tcW w:w="3048" w:type="dxa"/>
+            <w:tcW w:w="3047" w:type="dxa"/>
             <w:tcBorders>
               <w:top w:val="single" w:sz="4" w:space="0" w:color="000001"/>
               <w:left w:val="single" w:sz="4" w:space="0" w:color="000001"/>
@@ -6113,9 +6529,9 @@
               <w:right w:val="single" w:sz="4" w:space="0" w:color="000001"/>
               <w:insideV w:val="single" w:sz="4" w:space="0" w:color="000001"/>
             </w:tcBorders>
-            <w:shd w:fill="auto" w:val="clear"/>
+            <w:shd w:fill="FFFFFF" w:val="clear"/>
             <w:tcMar>
-              <w:left w:w="108" w:type="dxa"/>
+              <w:left w:w="103" w:type="dxa"/>
             </w:tcMar>
           </w:tcPr>
           <w:p>
@@ -6146,9 +6562,9 @@
               <w:right w:val="single" w:sz="4" w:space="0" w:color="000001"/>
               <w:insideV w:val="single" w:sz="4" w:space="0" w:color="000001"/>
             </w:tcBorders>
-            <w:shd w:fill="auto" w:val="clear"/>
+            <w:shd w:fill="FFFFFF" w:val="clear"/>
             <w:tcMar>
-              <w:left w:w="108" w:type="dxa"/>
+              <w:left w:w="103" w:type="dxa"/>
             </w:tcMar>
           </w:tcPr>
           <w:p>
@@ -6175,7 +6591,7 @@
         </w:trPr>
         <w:tc>
           <w:tcPr>
-            <w:tcW w:w="3048" w:type="dxa"/>
+            <w:tcW w:w="3047" w:type="dxa"/>
             <w:tcBorders>
               <w:top w:val="single" w:sz="4" w:space="0" w:color="000001"/>
               <w:left w:val="single" w:sz="4" w:space="0" w:color="000001"/>
@@ -6184,9 +6600,9 @@
               <w:right w:val="single" w:sz="4" w:space="0" w:color="000001"/>
               <w:insideV w:val="single" w:sz="4" w:space="0" w:color="000001"/>
             </w:tcBorders>
-            <w:shd w:fill="auto" w:val="clear"/>
+            <w:shd w:fill="FFFFFF" w:val="clear"/>
             <w:tcMar>
-              <w:left w:w="108" w:type="dxa"/>
+              <w:left w:w="103" w:type="dxa"/>
             </w:tcMar>
           </w:tcPr>
           <w:p>
@@ -6224,9 +6640,9 @@
               <w:right w:val="single" w:sz="4" w:space="0" w:color="000001"/>
               <w:insideV w:val="single" w:sz="4" w:space="0" w:color="000001"/>
             </w:tcBorders>
-            <w:shd w:fill="auto" w:val="clear"/>
+            <w:shd w:fill="FFFFFF" w:val="clear"/>
             <w:tcMar>
-              <w:left w:w="108" w:type="dxa"/>
+              <w:left w:w="103" w:type="dxa"/>
             </w:tcMar>
           </w:tcPr>
           <w:p>
@@ -6253,7 +6669,7 @@
         </w:trPr>
         <w:tc>
           <w:tcPr>
-            <w:tcW w:w="3048" w:type="dxa"/>
+            <w:tcW w:w="3047" w:type="dxa"/>
             <w:tcBorders>
               <w:top w:val="single" w:sz="4" w:space="0" w:color="000001"/>
               <w:left w:val="single" w:sz="4" w:space="0" w:color="000001"/>
@@ -6262,9 +6678,9 @@
               <w:right w:val="single" w:sz="4" w:space="0" w:color="000001"/>
               <w:insideV w:val="single" w:sz="4" w:space="0" w:color="000001"/>
             </w:tcBorders>
-            <w:shd w:fill="auto" w:val="clear"/>
+            <w:shd w:fill="FFFFFF" w:val="clear"/>
             <w:tcMar>
-              <w:left w:w="108" w:type="dxa"/>
+              <w:left w:w="103" w:type="dxa"/>
             </w:tcMar>
           </w:tcPr>
           <w:p>
@@ -6295,9 +6711,9 @@
               <w:right w:val="single" w:sz="4" w:space="0" w:color="000001"/>
               <w:insideV w:val="single" w:sz="4" w:space="0" w:color="000001"/>
             </w:tcBorders>
-            <w:shd w:fill="auto" w:val="clear"/>
+            <w:shd w:fill="FFFFFF" w:val="clear"/>
             <w:tcMar>
-              <w:left w:w="108" w:type="dxa"/>
+              <w:left w:w="103" w:type="dxa"/>
             </w:tcMar>
           </w:tcPr>
           <w:p>
@@ -6324,7 +6740,7 @@
         </w:trPr>
         <w:tc>
           <w:tcPr>
-            <w:tcW w:w="3048" w:type="dxa"/>
+            <w:tcW w:w="3047" w:type="dxa"/>
             <w:tcBorders>
               <w:top w:val="single" w:sz="4" w:space="0" w:color="000001"/>
               <w:left w:val="single" w:sz="4" w:space="0" w:color="000001"/>
@@ -6333,9 +6749,9 @@
               <w:right w:val="single" w:sz="4" w:space="0" w:color="000001"/>
               <w:insideV w:val="single" w:sz="4" w:space="0" w:color="000001"/>
             </w:tcBorders>
-            <w:shd w:fill="auto" w:val="clear"/>
+            <w:shd w:fill="FFFFFF" w:val="clear"/>
             <w:tcMar>
-              <w:left w:w="108" w:type="dxa"/>
+              <w:left w:w="103" w:type="dxa"/>
             </w:tcMar>
           </w:tcPr>
           <w:p>
@@ -6373,9 +6789,9 @@
               <w:right w:val="single" w:sz="4" w:space="0" w:color="000001"/>
               <w:insideV w:val="single" w:sz="4" w:space="0" w:color="000001"/>
             </w:tcBorders>
-            <w:shd w:fill="auto" w:val="clear"/>
+            <w:shd w:fill="FFFFFF" w:val="clear"/>
             <w:tcMar>
-              <w:left w:w="108" w:type="dxa"/>
+              <w:left w:w="103" w:type="dxa"/>
             </w:tcMar>
           </w:tcPr>
           <w:p>
@@ -6409,7 +6825,7 @@
         </w:trPr>
         <w:tc>
           <w:tcPr>
-            <w:tcW w:w="3048" w:type="dxa"/>
+            <w:tcW w:w="3047" w:type="dxa"/>
             <w:tcBorders>
               <w:top w:val="single" w:sz="4" w:space="0" w:color="000001"/>
               <w:left w:val="single" w:sz="4" w:space="0" w:color="000001"/>
@@ -6418,9 +6834,9 @@
               <w:right w:val="single" w:sz="4" w:space="0" w:color="000001"/>
               <w:insideV w:val="single" w:sz="4" w:space="0" w:color="000001"/>
             </w:tcBorders>
-            <w:shd w:fill="auto" w:val="clear"/>
+            <w:shd w:fill="FFFFFF" w:val="clear"/>
             <w:tcMar>
-              <w:left w:w="108" w:type="dxa"/>
+              <w:left w:w="103" w:type="dxa"/>
             </w:tcMar>
           </w:tcPr>
           <w:p>
@@ -6451,9 +6867,9 @@
               <w:right w:val="single" w:sz="4" w:space="0" w:color="000001"/>
               <w:insideV w:val="single" w:sz="4" w:space="0" w:color="000001"/>
             </w:tcBorders>
-            <w:shd w:fill="auto" w:val="clear"/>
+            <w:shd w:fill="FFFFFF" w:val="clear"/>
             <w:tcMar>
-              <w:left w:w="108" w:type="dxa"/>
+              <w:left w:w="103" w:type="dxa"/>
             </w:tcMar>
           </w:tcPr>
           <w:p>
@@ -6480,7 +6896,7 @@
         </w:trPr>
         <w:tc>
           <w:tcPr>
-            <w:tcW w:w="3048" w:type="dxa"/>
+            <w:tcW w:w="3047" w:type="dxa"/>
             <w:tcBorders>
               <w:top w:val="single" w:sz="4" w:space="0" w:color="000001"/>
               <w:left w:val="single" w:sz="4" w:space="0" w:color="000001"/>
@@ -6489,9 +6905,9 @@
               <w:right w:val="single" w:sz="4" w:space="0" w:color="000001"/>
               <w:insideV w:val="single" w:sz="4" w:space="0" w:color="000001"/>
             </w:tcBorders>
-            <w:shd w:fill="auto" w:val="clear"/>
+            <w:shd w:fill="FFFFFF" w:val="clear"/>
             <w:tcMar>
-              <w:left w:w="108" w:type="dxa"/>
+              <w:left w:w="103" w:type="dxa"/>
             </w:tcMar>
           </w:tcPr>
           <w:p>
@@ -6522,9 +6938,9 @@
               <w:right w:val="single" w:sz="4" w:space="0" w:color="000001"/>
               <w:insideV w:val="single" w:sz="4" w:space="0" w:color="000001"/>
             </w:tcBorders>
-            <w:shd w:fill="auto" w:val="clear"/>
+            <w:shd w:fill="FFFFFF" w:val="clear"/>
             <w:tcMar>
-              <w:left w:w="108" w:type="dxa"/>
+              <w:left w:w="103" w:type="dxa"/>
             </w:tcMar>
           </w:tcPr>
           <w:p>
@@ -6550,12 +6966,12 @@
         <w:pStyle w:val="Heading2"/>
         <w:rPr/>
       </w:pPr>
-      <w:bookmarkStart w:id="81" w:name="_Toc305046502"/>
+      <w:bookmarkStart w:id="83" w:name="_Toc305046502"/>
       <w:r>
         <w:rPr/>
         <w:t>2.2</w:t>
       </w:r>
-      <w:bookmarkEnd w:id="81"/>
+      <w:bookmarkEnd w:id="83"/>
       <w:r>
         <w:rPr/>
         <w:t>可能遇到的问题及应对措施</w:t>
@@ -6889,7 +7305,7 @@
         <w:rPr/>
         <w:t>[11] GAIA-Active Spaces for Ubiquitous Computing[OL].</w:t>
       </w:r>
-      <w:hyperlink r:id="rId8">
+      <w:hyperlink r:id="rId5">
         <w:r>
           <w:rPr>
             <w:rStyle w:val="InternetLink"/>
@@ -8384,7 +8800,7 @@
     <w:tbl>
       <w:tblPr>
         <w:jc w:val="left"/>
-        <w:tblInd w:w="-252" w:type="dxa"/>
+        <w:tblInd w:w="-267" w:type="dxa"/>
         <w:tblBorders>
           <w:top w:val="single" w:sz="12" w:space="0" w:color="00000A"/>
           <w:left w:val="single" w:sz="12" w:space="0" w:color="00000A"/>
@@ -8395,19 +8811,19 @@
         </w:tblBorders>
         <w:tblCellMar>
           <w:top w:w="0" w:type="dxa"/>
-          <w:left w:w="98" w:type="dxa"/>
+          <w:left w:w="83" w:type="dxa"/>
           <w:bottom w:w="0" w:type="dxa"/>
           <w:right w:w="108" w:type="dxa"/>
         </w:tblCellMar>
       </w:tblPr>
       <w:tblGrid>
-        <w:gridCol w:w="539"/>
-        <w:gridCol w:w="539"/>
+        <w:gridCol w:w="538"/>
+        <w:gridCol w:w="538"/>
         <w:gridCol w:w="1440"/>
         <w:gridCol w:w="900"/>
-        <w:gridCol w:w="3779"/>
+        <w:gridCol w:w="3778"/>
         <w:gridCol w:w="1079"/>
-        <w:gridCol w:w="1443"/>
+        <w:gridCol w:w="1445"/>
       </w:tblGrid>
       <w:tr>
         <w:trPr>
@@ -8416,7 +8832,7 @@
         </w:trPr>
         <w:tc>
           <w:tcPr>
-            <w:tcW w:w="9719" w:type="dxa"/>
+            <w:tcW w:w="9718" w:type="dxa"/>
             <w:gridSpan w:val="7"/>
             <w:tcBorders>
               <w:top w:val="single" w:sz="12" w:space="0" w:color="00000A"/>
@@ -8426,9 +8842,9 @@
               <w:right w:val="single" w:sz="12" w:space="0" w:color="00000A"/>
               <w:insideV w:val="single" w:sz="12" w:space="0" w:color="00000A"/>
             </w:tcBorders>
-            <w:shd w:fill="auto" w:val="clear"/>
+            <w:shd w:fill="FFFFFF" w:val="clear"/>
             <w:tcMar>
-              <w:left w:w="98" w:type="dxa"/>
+              <w:left w:w="83" w:type="dxa"/>
             </w:tcMar>
           </w:tcPr>
           <w:p>
@@ -8650,7 +9066,7 @@
         </w:trPr>
         <w:tc>
           <w:tcPr>
-            <w:tcW w:w="539" w:type="dxa"/>
+            <w:tcW w:w="538" w:type="dxa"/>
             <w:vMerge w:val="restart"/>
             <w:tcBorders>
               <w:top w:val="single" w:sz="4" w:space="0" w:color="00000A"/>
@@ -8660,9 +9076,9 @@
               <w:right w:val="single" w:sz="4" w:space="0" w:color="00000A"/>
               <w:insideV w:val="single" w:sz="4" w:space="0" w:color="00000A"/>
             </w:tcBorders>
-            <w:shd w:fill="auto" w:val="clear"/>
+            <w:shd w:fill="FFFFFF" w:val="clear"/>
             <w:tcMar>
-              <w:left w:w="98" w:type="dxa"/>
+              <w:left w:w="83" w:type="dxa"/>
             </w:tcMar>
             <w:vAlign w:val="center"/>
           </w:tcPr>
@@ -8846,9 +9262,9 @@
               <w:right w:val="single" w:sz="12" w:space="0" w:color="00000A"/>
               <w:insideV w:val="single" w:sz="12" w:space="0" w:color="00000A"/>
             </w:tcBorders>
-            <w:shd w:fill="auto" w:val="clear"/>
+            <w:shd w:fill="FFFFFF" w:val="clear"/>
             <w:tcMar>
-              <w:left w:w="108" w:type="dxa"/>
+              <w:left w:w="103" w:type="dxa"/>
             </w:tcMar>
             <w:vAlign w:val="center"/>
           </w:tcPr>
@@ -8877,7 +9293,7 @@
         </w:trPr>
         <w:tc>
           <w:tcPr>
-            <w:tcW w:w="539" w:type="dxa"/>
+            <w:tcW w:w="538" w:type="dxa"/>
             <w:vMerge w:val="continue"/>
             <w:tcBorders>
               <w:top w:val="single" w:sz="4" w:space="0" w:color="00000A"/>
@@ -8887,9 +9303,9 @@
               <w:right w:val="single" w:sz="4" w:space="0" w:color="00000A"/>
               <w:insideV w:val="single" w:sz="4" w:space="0" w:color="00000A"/>
             </w:tcBorders>
-            <w:shd w:fill="auto" w:val="clear"/>
+            <w:shd w:fill="FFFFFF" w:val="clear"/>
             <w:tcMar>
-              <w:left w:w="98" w:type="dxa"/>
+              <w:left w:w="83" w:type="dxa"/>
             </w:tcMar>
             <w:vAlign w:val="center"/>
           </w:tcPr>
@@ -8915,7 +9331,7 @@
         </w:tc>
         <w:tc>
           <w:tcPr>
-            <w:tcW w:w="539" w:type="dxa"/>
+            <w:tcW w:w="538" w:type="dxa"/>
             <w:vMerge w:val="restart"/>
             <w:tcBorders>
               <w:top w:val="single" w:sz="4" w:space="0" w:color="00000A"/>
@@ -8925,9 +9341,9 @@
               <w:right w:val="single" w:sz="4" w:space="0" w:color="00000A"/>
               <w:insideV w:val="single" w:sz="4" w:space="0" w:color="00000A"/>
             </w:tcBorders>
-            <w:shd w:fill="auto" w:val="clear"/>
+            <w:shd w:fill="FFFFFF" w:val="clear"/>
             <w:tcMar>
-              <w:left w:w="108" w:type="dxa"/>
+              <w:left w:w="103" w:type="dxa"/>
             </w:tcMar>
             <w:vAlign w:val="center"/>
           </w:tcPr>
@@ -9043,9 +9459,9 @@
               <w:right w:val="single" w:sz="4" w:space="0" w:color="00000A"/>
               <w:insideV w:val="single" w:sz="4" w:space="0" w:color="00000A"/>
             </w:tcBorders>
-            <w:shd w:fill="auto" w:val="clear"/>
+            <w:shd w:fill="FFFFFF" w:val="clear"/>
             <w:tcMar>
-              <w:left w:w="108" w:type="dxa"/>
+              <w:left w:w="103" w:type="dxa"/>
             </w:tcMar>
             <w:vAlign w:val="center"/>
           </w:tcPr>
@@ -9072,9 +9488,9 @@
               <w:right w:val="single" w:sz="4" w:space="0" w:color="00000A"/>
               <w:insideV w:val="single" w:sz="4" w:space="0" w:color="00000A"/>
             </w:tcBorders>
-            <w:shd w:fill="auto" w:val="clear"/>
+            <w:shd w:fill="FFFFFF" w:val="clear"/>
             <w:tcMar>
-              <w:left w:w="108" w:type="dxa"/>
+              <w:left w:w="103" w:type="dxa"/>
             </w:tcMar>
             <w:vAlign w:val="center"/>
           </w:tcPr>
@@ -9092,7 +9508,7 @@
         </w:tc>
         <w:tc>
           <w:tcPr>
-            <w:tcW w:w="3779" w:type="dxa"/>
+            <w:tcW w:w="3778" w:type="dxa"/>
             <w:tcBorders>
               <w:top w:val="single" w:sz="4" w:space="0" w:color="00000A"/>
               <w:left w:val="single" w:sz="4" w:space="0" w:color="00000A"/>
@@ -9101,9 +9517,9 @@
               <w:right w:val="single" w:sz="4" w:space="0" w:color="00000A"/>
               <w:insideV w:val="single" w:sz="4" w:space="0" w:color="00000A"/>
             </w:tcBorders>
-            <w:shd w:fill="auto" w:val="clear"/>
+            <w:shd w:fill="FFFFFF" w:val="clear"/>
             <w:tcMar>
-              <w:left w:w="108" w:type="dxa"/>
+              <w:left w:w="103" w:type="dxa"/>
             </w:tcMar>
             <w:vAlign w:val="center"/>
           </w:tcPr>
@@ -9130,9 +9546,9 @@
               <w:right w:val="single" w:sz="4" w:space="0" w:color="00000A"/>
               <w:insideV w:val="single" w:sz="4" w:space="0" w:color="00000A"/>
             </w:tcBorders>
-            <w:shd w:fill="auto" w:val="clear"/>
+            <w:shd w:fill="FFFFFF" w:val="clear"/>
             <w:tcMar>
-              <w:left w:w="108" w:type="dxa"/>
+              <w:left w:w="103" w:type="dxa"/>
             </w:tcMar>
             <w:vAlign w:val="center"/>
           </w:tcPr>
@@ -9171,7 +9587,7 @@
         </w:tc>
         <w:tc>
           <w:tcPr>
-            <w:tcW w:w="1443" w:type="dxa"/>
+            <w:tcW w:w="1445" w:type="dxa"/>
             <w:tcBorders>
               <w:top w:val="single" w:sz="4" w:space="0" w:color="00000A"/>
               <w:left w:val="single" w:sz="4" w:space="0" w:color="00000A"/>
@@ -9180,9 +9596,9 @@
               <w:right w:val="single" w:sz="12" w:space="0" w:color="00000A"/>
               <w:insideV w:val="single" w:sz="12" w:space="0" w:color="00000A"/>
             </w:tcBorders>
-            <w:shd w:fill="auto" w:val="clear"/>
+            <w:shd w:fill="FFFFFF" w:val="clear"/>
             <w:tcMar>
-              <w:left w:w="108" w:type="dxa"/>
+              <w:left w:w="103" w:type="dxa"/>
             </w:tcMar>
             <w:vAlign w:val="center"/>
           </w:tcPr>
@@ -9212,7 +9628,7 @@
         </w:trPr>
         <w:tc>
           <w:tcPr>
-            <w:tcW w:w="539" w:type="dxa"/>
+            <w:tcW w:w="538" w:type="dxa"/>
             <w:vMerge w:val="continue"/>
             <w:tcBorders>
               <w:top w:val="single" w:sz="4" w:space="0" w:color="00000A"/>
@@ -9222,9 +9638,9 @@
               <w:right w:val="single" w:sz="4" w:space="0" w:color="00000A"/>
               <w:insideV w:val="single" w:sz="4" w:space="0" w:color="00000A"/>
             </w:tcBorders>
-            <w:shd w:fill="auto" w:val="clear"/>
+            <w:shd w:fill="FFFFFF" w:val="clear"/>
             <w:tcMar>
-              <w:left w:w="98" w:type="dxa"/>
+              <w:left w:w="83" w:type="dxa"/>
             </w:tcMar>
             <w:vAlign w:val="center"/>
           </w:tcPr>
@@ -9250,7 +9666,7 @@
         </w:tc>
         <w:tc>
           <w:tcPr>
-            <w:tcW w:w="539" w:type="dxa"/>
+            <w:tcW w:w="538" w:type="dxa"/>
             <w:vMerge w:val="continue"/>
             <w:tcBorders>
               <w:top w:val="single" w:sz="4" w:space="0" w:color="00000A"/>
@@ -9260,9 +9676,9 @@
               <w:right w:val="single" w:sz="4" w:space="0" w:color="00000A"/>
               <w:insideV w:val="single" w:sz="4" w:space="0" w:color="00000A"/>
             </w:tcBorders>
-            <w:shd w:fill="auto" w:val="clear"/>
+            <w:shd w:fill="FFFFFF" w:val="clear"/>
             <w:tcMar>
-              <w:left w:w="108" w:type="dxa"/>
+              <w:left w:w="103" w:type="dxa"/>
             </w:tcMar>
             <w:vAlign w:val="center"/>
           </w:tcPr>
@@ -9289,9 +9705,9 @@
               <w:right w:val="single" w:sz="4" w:space="0" w:color="00000A"/>
               <w:insideV w:val="single" w:sz="4" w:space="0" w:color="00000A"/>
             </w:tcBorders>
-            <w:shd w:fill="auto" w:val="clear"/>
+            <w:shd w:fill="FFFFFF" w:val="clear"/>
             <w:tcMar>
-              <w:left w:w="108" w:type="dxa"/>
+              <w:left w:w="103" w:type="dxa"/>
             </w:tcMar>
             <w:vAlign w:val="center"/>
           </w:tcPr>
@@ -9317,9 +9733,9 @@
               <w:right w:val="single" w:sz="4" w:space="0" w:color="00000A"/>
               <w:insideV w:val="single" w:sz="4" w:space="0" w:color="00000A"/>
             </w:tcBorders>
-            <w:shd w:fill="auto" w:val="clear"/>
+            <w:shd w:fill="FFFFFF" w:val="clear"/>
             <w:tcMar>
-              <w:left w:w="108" w:type="dxa"/>
+              <w:left w:w="103" w:type="dxa"/>
             </w:tcMar>
             <w:vAlign w:val="center"/>
           </w:tcPr>
@@ -9335,7 +9751,7 @@
         </w:tc>
         <w:tc>
           <w:tcPr>
-            <w:tcW w:w="3779" w:type="dxa"/>
+            <w:tcW w:w="3778" w:type="dxa"/>
             <w:tcBorders>
               <w:top w:val="single" w:sz="4" w:space="0" w:color="00000A"/>
               <w:left w:val="single" w:sz="4" w:space="0" w:color="00000A"/>
@@ -9344,9 +9760,9 @@
               <w:right w:val="single" w:sz="4" w:space="0" w:color="00000A"/>
               <w:insideV w:val="single" w:sz="4" w:space="0" w:color="00000A"/>
             </w:tcBorders>
-            <w:shd w:fill="auto" w:val="clear"/>
+            <w:shd w:fill="FFFFFF" w:val="clear"/>
             <w:tcMar>
-              <w:left w:w="108" w:type="dxa"/>
+              <w:left w:w="103" w:type="dxa"/>
             </w:tcMar>
             <w:vAlign w:val="center"/>
           </w:tcPr>
@@ -9371,9 +9787,9 @@
               <w:right w:val="single" w:sz="4" w:space="0" w:color="00000A"/>
               <w:insideV w:val="single" w:sz="4" w:space="0" w:color="00000A"/>
             </w:tcBorders>
-            <w:shd w:fill="auto" w:val="clear"/>
+            <w:shd w:fill="FFFFFF" w:val="clear"/>
             <w:tcMar>
-              <w:left w:w="108" w:type="dxa"/>
+              <w:left w:w="103" w:type="dxa"/>
             </w:tcMar>
             <w:vAlign w:val="center"/>
           </w:tcPr>
@@ -9389,7 +9805,7 @@
         </w:tc>
         <w:tc>
           <w:tcPr>
-            <w:tcW w:w="1443" w:type="dxa"/>
+            <w:tcW w:w="1445" w:type="dxa"/>
             <w:tcBorders>
               <w:top w:val="single" w:sz="4" w:space="0" w:color="00000A"/>
               <w:left w:val="single" w:sz="4" w:space="0" w:color="00000A"/>
@@ -9398,9 +9814,9 @@
               <w:right w:val="single" w:sz="12" w:space="0" w:color="00000A"/>
               <w:insideV w:val="single" w:sz="12" w:space="0" w:color="00000A"/>
             </w:tcBorders>
-            <w:shd w:fill="auto" w:val="clear"/>
+            <w:shd w:fill="FFFFFF" w:val="clear"/>
             <w:tcMar>
-              <w:left w:w="108" w:type="dxa"/>
+              <w:left w:w="103" w:type="dxa"/>
             </w:tcMar>
             <w:vAlign w:val="center"/>
           </w:tcPr>
@@ -9422,7 +9838,7 @@
         </w:trPr>
         <w:tc>
           <w:tcPr>
-            <w:tcW w:w="539" w:type="dxa"/>
+            <w:tcW w:w="538" w:type="dxa"/>
             <w:vMerge w:val="continue"/>
             <w:tcBorders>
               <w:top w:val="single" w:sz="4" w:space="0" w:color="00000A"/>
@@ -9432,9 +9848,9 @@
               <w:right w:val="single" w:sz="4" w:space="0" w:color="00000A"/>
               <w:insideV w:val="single" w:sz="4" w:space="0" w:color="00000A"/>
             </w:tcBorders>
-            <w:shd w:fill="auto" w:val="clear"/>
+            <w:shd w:fill="FFFFFF" w:val="clear"/>
             <w:tcMar>
-              <w:left w:w="98" w:type="dxa"/>
+              <w:left w:w="83" w:type="dxa"/>
             </w:tcMar>
             <w:vAlign w:val="center"/>
           </w:tcPr>
@@ -9460,7 +9876,7 @@
         </w:tc>
         <w:tc>
           <w:tcPr>
-            <w:tcW w:w="539" w:type="dxa"/>
+            <w:tcW w:w="538" w:type="dxa"/>
             <w:vMerge w:val="continue"/>
             <w:tcBorders>
               <w:top w:val="single" w:sz="4" w:space="0" w:color="00000A"/>
@@ -9470,9 +9886,9 @@
               <w:right w:val="single" w:sz="4" w:space="0" w:color="00000A"/>
               <w:insideV w:val="single" w:sz="4" w:space="0" w:color="00000A"/>
             </w:tcBorders>
-            <w:shd w:fill="auto" w:val="clear"/>
+            <w:shd w:fill="FFFFFF" w:val="clear"/>
             <w:tcMar>
-              <w:left w:w="108" w:type="dxa"/>
+              <w:left w:w="103" w:type="dxa"/>
             </w:tcMar>
             <w:vAlign w:val="center"/>
           </w:tcPr>
@@ -9499,9 +9915,9 @@
               <w:right w:val="single" w:sz="4" w:space="0" w:color="00000A"/>
               <w:insideV w:val="single" w:sz="4" w:space="0" w:color="00000A"/>
             </w:tcBorders>
-            <w:shd w:fill="auto" w:val="clear"/>
+            <w:shd w:fill="FFFFFF" w:val="clear"/>
             <w:tcMar>
-              <w:left w:w="108" w:type="dxa"/>
+              <w:left w:w="103" w:type="dxa"/>
             </w:tcMar>
             <w:vAlign w:val="center"/>
           </w:tcPr>
@@ -9530,9 +9946,9 @@
               <w:right w:val="single" w:sz="4" w:space="0" w:color="00000A"/>
               <w:insideV w:val="single" w:sz="4" w:space="0" w:color="00000A"/>
             </w:tcBorders>
-            <w:shd w:fill="auto" w:val="clear"/>
+            <w:shd w:fill="FFFFFF" w:val="clear"/>
             <w:tcMar>
-              <w:left w:w="108" w:type="dxa"/>
+              <w:left w:w="103" w:type="dxa"/>
             </w:tcMar>
             <w:vAlign w:val="center"/>
           </w:tcPr>
@@ -9552,7 +9968,7 @@
         </w:tc>
         <w:tc>
           <w:tcPr>
-            <w:tcW w:w="3779" w:type="dxa"/>
+            <w:tcW w:w="3778" w:type="dxa"/>
             <w:tcBorders>
               <w:top w:val="single" w:sz="4" w:space="0" w:color="00000A"/>
               <w:left w:val="single" w:sz="4" w:space="0" w:color="00000A"/>
@@ -9561,9 +9977,9 @@
               <w:right w:val="single" w:sz="4" w:space="0" w:color="00000A"/>
               <w:insideV w:val="single" w:sz="4" w:space="0" w:color="00000A"/>
             </w:tcBorders>
-            <w:shd w:fill="auto" w:val="clear"/>
+            <w:shd w:fill="FFFFFF" w:val="clear"/>
             <w:tcMar>
-              <w:left w:w="108" w:type="dxa"/>
+              <w:left w:w="103" w:type="dxa"/>
             </w:tcMar>
             <w:vAlign w:val="center"/>
           </w:tcPr>
@@ -9592,9 +10008,9 @@
               <w:right w:val="single" w:sz="4" w:space="0" w:color="00000A"/>
               <w:insideV w:val="single" w:sz="4" w:space="0" w:color="00000A"/>
             </w:tcBorders>
-            <w:shd w:fill="auto" w:val="clear"/>
+            <w:shd w:fill="FFFFFF" w:val="clear"/>
             <w:tcMar>
-              <w:left w:w="108" w:type="dxa"/>
+              <w:left w:w="103" w:type="dxa"/>
             </w:tcMar>
             <w:vAlign w:val="center"/>
           </w:tcPr>
@@ -9614,7 +10030,7 @@
         </w:tc>
         <w:tc>
           <w:tcPr>
-            <w:tcW w:w="1443" w:type="dxa"/>
+            <w:tcW w:w="1445" w:type="dxa"/>
             <w:tcBorders>
               <w:top w:val="single" w:sz="4" w:space="0" w:color="00000A"/>
               <w:left w:val="single" w:sz="4" w:space="0" w:color="00000A"/>
@@ -9623,9 +10039,9 @@
               <w:right w:val="single" w:sz="12" w:space="0" w:color="00000A"/>
               <w:insideV w:val="single" w:sz="12" w:space="0" w:color="00000A"/>
             </w:tcBorders>
-            <w:shd w:fill="auto" w:val="clear"/>
+            <w:shd w:fill="FFFFFF" w:val="clear"/>
             <w:tcMar>
-              <w:left w:w="108" w:type="dxa"/>
+              <w:left w:w="103" w:type="dxa"/>
             </w:tcMar>
             <w:vAlign w:val="center"/>
           </w:tcPr>
@@ -9651,7 +10067,7 @@
         </w:trPr>
         <w:tc>
           <w:tcPr>
-            <w:tcW w:w="539" w:type="dxa"/>
+            <w:tcW w:w="538" w:type="dxa"/>
             <w:vMerge w:val="continue"/>
             <w:tcBorders>
               <w:top w:val="single" w:sz="4" w:space="0" w:color="00000A"/>
@@ -9661,9 +10077,9 @@
               <w:right w:val="single" w:sz="4" w:space="0" w:color="00000A"/>
               <w:insideV w:val="single" w:sz="4" w:space="0" w:color="00000A"/>
             </w:tcBorders>
-            <w:shd w:fill="auto" w:val="clear"/>
+            <w:shd w:fill="FFFFFF" w:val="clear"/>
             <w:tcMar>
-              <w:left w:w="98" w:type="dxa"/>
+              <w:left w:w="83" w:type="dxa"/>
             </w:tcMar>
             <w:vAlign w:val="center"/>
           </w:tcPr>
@@ -9689,7 +10105,7 @@
         </w:tc>
         <w:tc>
           <w:tcPr>
-            <w:tcW w:w="539" w:type="dxa"/>
+            <w:tcW w:w="538" w:type="dxa"/>
             <w:vMerge w:val="continue"/>
             <w:tcBorders>
               <w:top w:val="single" w:sz="4" w:space="0" w:color="00000A"/>
@@ -9699,9 +10115,9 @@
               <w:right w:val="single" w:sz="4" w:space="0" w:color="00000A"/>
               <w:insideV w:val="single" w:sz="4" w:space="0" w:color="00000A"/>
             </w:tcBorders>
-            <w:shd w:fill="auto" w:val="clear"/>
+            <w:shd w:fill="FFFFFF" w:val="clear"/>
             <w:tcMar>
-              <w:left w:w="108" w:type="dxa"/>
+              <w:left w:w="103" w:type="dxa"/>
             </w:tcMar>
             <w:vAlign w:val="center"/>
           </w:tcPr>
@@ -9728,9 +10144,9 @@
               <w:right w:val="single" w:sz="4" w:space="0" w:color="00000A"/>
               <w:insideV w:val="single" w:sz="4" w:space="0" w:color="00000A"/>
             </w:tcBorders>
-            <w:shd w:fill="auto" w:val="clear"/>
+            <w:shd w:fill="FFFFFF" w:val="clear"/>
             <w:tcMar>
-              <w:left w:w="108" w:type="dxa"/>
+              <w:left w:w="103" w:type="dxa"/>
             </w:tcMar>
             <w:vAlign w:val="center"/>
           </w:tcPr>
@@ -9759,9 +10175,9 @@
               <w:right w:val="single" w:sz="4" w:space="0" w:color="00000A"/>
               <w:insideV w:val="single" w:sz="4" w:space="0" w:color="00000A"/>
             </w:tcBorders>
-            <w:shd w:fill="auto" w:val="clear"/>
+            <w:shd w:fill="FFFFFF" w:val="clear"/>
             <w:tcMar>
-              <w:left w:w="108" w:type="dxa"/>
+              <w:left w:w="103" w:type="dxa"/>
             </w:tcMar>
             <w:vAlign w:val="center"/>
           </w:tcPr>
@@ -9781,7 +10197,7 @@
         </w:tc>
         <w:tc>
           <w:tcPr>
-            <w:tcW w:w="3779" w:type="dxa"/>
+            <w:tcW w:w="3778" w:type="dxa"/>
             <w:tcBorders>
               <w:top w:val="single" w:sz="4" w:space="0" w:color="00000A"/>
               <w:left w:val="single" w:sz="4" w:space="0" w:color="00000A"/>
@@ -9790,9 +10206,9 @@
               <w:right w:val="single" w:sz="4" w:space="0" w:color="00000A"/>
               <w:insideV w:val="single" w:sz="4" w:space="0" w:color="00000A"/>
             </w:tcBorders>
-            <w:shd w:fill="auto" w:val="clear"/>
+            <w:shd w:fill="FFFFFF" w:val="clear"/>
             <w:tcMar>
-              <w:left w:w="108" w:type="dxa"/>
+              <w:left w:w="103" w:type="dxa"/>
             </w:tcMar>
             <w:vAlign w:val="center"/>
           </w:tcPr>
@@ -9821,9 +10237,9 @@
               <w:right w:val="single" w:sz="4" w:space="0" w:color="00000A"/>
               <w:insideV w:val="single" w:sz="4" w:space="0" w:color="00000A"/>
             </w:tcBorders>
-            <w:shd w:fill="auto" w:val="clear"/>
+            <w:shd w:fill="FFFFFF" w:val="clear"/>
             <w:tcMar>
-              <w:left w:w="108" w:type="dxa"/>
+              <w:left w:w="103" w:type="dxa"/>
             </w:tcMar>
             <w:vAlign w:val="center"/>
           </w:tcPr>
@@ -9843,7 +10259,7 @@
         </w:tc>
         <w:tc>
           <w:tcPr>
-            <w:tcW w:w="1443" w:type="dxa"/>
+            <w:tcW w:w="1445" w:type="dxa"/>
             <w:tcBorders>
               <w:top w:val="single" w:sz="4" w:space="0" w:color="00000A"/>
               <w:left w:val="single" w:sz="4" w:space="0" w:color="00000A"/>
@@ -9852,9 +10268,9 @@
               <w:right w:val="single" w:sz="12" w:space="0" w:color="00000A"/>
               <w:insideV w:val="single" w:sz="12" w:space="0" w:color="00000A"/>
             </w:tcBorders>
-            <w:shd w:fill="auto" w:val="clear"/>
+            <w:shd w:fill="FFFFFF" w:val="clear"/>
             <w:tcMar>
-              <w:left w:w="108" w:type="dxa"/>
+              <w:left w:w="103" w:type="dxa"/>
             </w:tcMar>
             <w:vAlign w:val="center"/>
           </w:tcPr>
@@ -9880,7 +10296,7 @@
         </w:trPr>
         <w:tc>
           <w:tcPr>
-            <w:tcW w:w="539" w:type="dxa"/>
+            <w:tcW w:w="538" w:type="dxa"/>
             <w:vMerge w:val="continue"/>
             <w:tcBorders>
               <w:top w:val="single" w:sz="4" w:space="0" w:color="00000A"/>
@@ -9890,9 +10306,9 @@
               <w:right w:val="single" w:sz="4" w:space="0" w:color="00000A"/>
               <w:insideV w:val="single" w:sz="4" w:space="0" w:color="00000A"/>
             </w:tcBorders>
-            <w:shd w:fill="auto" w:val="clear"/>
+            <w:shd w:fill="FFFFFF" w:val="clear"/>
             <w:tcMar>
-              <w:left w:w="98" w:type="dxa"/>
+              <w:left w:w="83" w:type="dxa"/>
             </w:tcMar>
             <w:vAlign w:val="center"/>
           </w:tcPr>
@@ -9918,7 +10334,7 @@
         </w:tc>
         <w:tc>
           <w:tcPr>
-            <w:tcW w:w="539" w:type="dxa"/>
+            <w:tcW w:w="538" w:type="dxa"/>
             <w:vMerge w:val="continue"/>
             <w:tcBorders>
               <w:top w:val="single" w:sz="4" w:space="0" w:color="00000A"/>
@@ -9928,9 +10344,9 @@
               <w:right w:val="single" w:sz="4" w:space="0" w:color="00000A"/>
               <w:insideV w:val="single" w:sz="4" w:space="0" w:color="00000A"/>
             </w:tcBorders>
-            <w:shd w:fill="auto" w:val="clear"/>
+            <w:shd w:fill="FFFFFF" w:val="clear"/>
             <w:tcMar>
-              <w:left w:w="108" w:type="dxa"/>
+              <w:left w:w="103" w:type="dxa"/>
             </w:tcMar>
             <w:vAlign w:val="center"/>
           </w:tcPr>
@@ -9957,9 +10373,9 @@
               <w:right w:val="single" w:sz="4" w:space="0" w:color="00000A"/>
               <w:insideV w:val="single" w:sz="4" w:space="0" w:color="00000A"/>
             </w:tcBorders>
-            <w:shd w:fill="auto" w:val="clear"/>
+            <w:shd w:fill="FFFFFF" w:val="clear"/>
             <w:tcMar>
-              <w:left w:w="108" w:type="dxa"/>
+              <w:left w:w="103" w:type="dxa"/>
             </w:tcMar>
             <w:vAlign w:val="center"/>
           </w:tcPr>
@@ -9988,9 +10404,9 @@
               <w:right w:val="single" w:sz="4" w:space="0" w:color="00000A"/>
               <w:insideV w:val="single" w:sz="4" w:space="0" w:color="00000A"/>
             </w:tcBorders>
-            <w:shd w:fill="auto" w:val="clear"/>
+            <w:shd w:fill="FFFFFF" w:val="clear"/>
             <w:tcMar>
-              <w:left w:w="108" w:type="dxa"/>
+              <w:left w:w="103" w:type="dxa"/>
             </w:tcMar>
             <w:vAlign w:val="center"/>
           </w:tcPr>
@@ -10010,7 +10426,7 @@
         </w:tc>
         <w:tc>
           <w:tcPr>
-            <w:tcW w:w="3779" w:type="dxa"/>
+            <w:tcW w:w="3778" w:type="dxa"/>
             <w:tcBorders>
               <w:top w:val="single" w:sz="4" w:space="0" w:color="00000A"/>
               <w:left w:val="single" w:sz="4" w:space="0" w:color="00000A"/>
@@ -10019,9 +10435,9 @@
               <w:right w:val="single" w:sz="4" w:space="0" w:color="00000A"/>
               <w:insideV w:val="single" w:sz="4" w:space="0" w:color="00000A"/>
             </w:tcBorders>
-            <w:shd w:fill="auto" w:val="clear"/>
+            <w:shd w:fill="FFFFFF" w:val="clear"/>
             <w:tcMar>
-              <w:left w:w="108" w:type="dxa"/>
+              <w:left w:w="103" w:type="dxa"/>
             </w:tcMar>
             <w:vAlign w:val="center"/>
           </w:tcPr>
@@ -10050,9 +10466,9 @@
               <w:right w:val="single" w:sz="4" w:space="0" w:color="00000A"/>
               <w:insideV w:val="single" w:sz="4" w:space="0" w:color="00000A"/>
             </w:tcBorders>
-            <w:shd w:fill="auto" w:val="clear"/>
+            <w:shd w:fill="FFFFFF" w:val="clear"/>
             <w:tcMar>
-              <w:left w:w="108" w:type="dxa"/>
+              <w:left w:w="103" w:type="dxa"/>
             </w:tcMar>
             <w:vAlign w:val="center"/>
           </w:tcPr>
@@ -10072,7 +10488,7 @@
         </w:tc>
         <w:tc>
           <w:tcPr>
-            <w:tcW w:w="1443" w:type="dxa"/>
+            <w:tcW w:w="1445" w:type="dxa"/>
             <w:tcBorders>
               <w:top w:val="single" w:sz="4" w:space="0" w:color="00000A"/>
               <w:left w:val="single" w:sz="4" w:space="0" w:color="00000A"/>
@@ -10081,9 +10497,9 @@
               <w:right w:val="single" w:sz="12" w:space="0" w:color="00000A"/>
               <w:insideV w:val="single" w:sz="12" w:space="0" w:color="00000A"/>
             </w:tcBorders>
-            <w:shd w:fill="auto" w:val="clear"/>
+            <w:shd w:fill="FFFFFF" w:val="clear"/>
             <w:tcMar>
-              <w:left w:w="108" w:type="dxa"/>
+              <w:left w:w="103" w:type="dxa"/>
             </w:tcMar>
             <w:vAlign w:val="center"/>
           </w:tcPr>
@@ -10109,7 +10525,7 @@
         </w:trPr>
         <w:tc>
           <w:tcPr>
-            <w:tcW w:w="539" w:type="dxa"/>
+            <w:tcW w:w="538" w:type="dxa"/>
             <w:vMerge w:val="continue"/>
             <w:tcBorders>
               <w:top w:val="single" w:sz="4" w:space="0" w:color="00000A"/>
@@ -10119,9 +10535,9 @@
               <w:right w:val="single" w:sz="4" w:space="0" w:color="00000A"/>
               <w:insideV w:val="single" w:sz="4" w:space="0" w:color="00000A"/>
             </w:tcBorders>
-            <w:shd w:fill="auto" w:val="clear"/>
+            <w:shd w:fill="FFFFFF" w:val="clear"/>
             <w:tcMar>
-              <w:left w:w="98" w:type="dxa"/>
+              <w:left w:w="83" w:type="dxa"/>
             </w:tcMar>
             <w:vAlign w:val="center"/>
           </w:tcPr>
@@ -10147,7 +10563,7 @@
         </w:tc>
         <w:tc>
           <w:tcPr>
-            <w:tcW w:w="539" w:type="dxa"/>
+            <w:tcW w:w="538" w:type="dxa"/>
             <w:vMerge w:val="continue"/>
             <w:tcBorders>
               <w:top w:val="single" w:sz="4" w:space="0" w:color="00000A"/>
@@ -10157,9 +10573,9 @@
               <w:right w:val="single" w:sz="4" w:space="0" w:color="00000A"/>
               <w:insideV w:val="single" w:sz="4" w:space="0" w:color="00000A"/>
             </w:tcBorders>
-            <w:shd w:fill="auto" w:val="clear"/>
+            <w:shd w:fill="FFFFFF" w:val="clear"/>
             <w:tcMar>
-              <w:left w:w="108" w:type="dxa"/>
+              <w:left w:w="103" w:type="dxa"/>
             </w:tcMar>
             <w:vAlign w:val="center"/>
           </w:tcPr>
@@ -10186,9 +10602,9 @@
               <w:right w:val="single" w:sz="4" w:space="0" w:color="00000A"/>
               <w:insideV w:val="single" w:sz="4" w:space="0" w:color="00000A"/>
             </w:tcBorders>
-            <w:shd w:fill="auto" w:val="clear"/>
+            <w:shd w:fill="FFFFFF" w:val="clear"/>
             <w:tcMar>
-              <w:left w:w="108" w:type="dxa"/>
+              <w:left w:w="103" w:type="dxa"/>
             </w:tcMar>
             <w:vAlign w:val="center"/>
           </w:tcPr>
@@ -10217,9 +10633,9 @@
               <w:right w:val="single" w:sz="4" w:space="0" w:color="00000A"/>
               <w:insideV w:val="single" w:sz="4" w:space="0" w:color="00000A"/>
             </w:tcBorders>
-            <w:shd w:fill="auto" w:val="clear"/>
+            <w:shd w:fill="FFFFFF" w:val="clear"/>
             <w:tcMar>
-              <w:left w:w="108" w:type="dxa"/>
+              <w:left w:w="103" w:type="dxa"/>
             </w:tcMar>
             <w:vAlign w:val="center"/>
           </w:tcPr>
@@ -10239,7 +10655,7 @@
         </w:tc>
         <w:tc>
           <w:tcPr>
-            <w:tcW w:w="3779" w:type="dxa"/>
+            <w:tcW w:w="3778" w:type="dxa"/>
             <w:tcBorders>
               <w:top w:val="single" w:sz="4" w:space="0" w:color="00000A"/>
               <w:left w:val="single" w:sz="4" w:space="0" w:color="00000A"/>
@@ -10248,9 +10664,9 @@
               <w:right w:val="single" w:sz="4" w:space="0" w:color="00000A"/>
               <w:insideV w:val="single" w:sz="4" w:space="0" w:color="00000A"/>
             </w:tcBorders>
-            <w:shd w:fill="auto" w:val="clear"/>
+            <w:shd w:fill="FFFFFF" w:val="clear"/>
             <w:tcMar>
-              <w:left w:w="108" w:type="dxa"/>
+              <w:left w:w="103" w:type="dxa"/>
             </w:tcMar>
             <w:vAlign w:val="center"/>
           </w:tcPr>
@@ -10279,9 +10695,9 @@
               <w:right w:val="single" w:sz="4" w:space="0" w:color="00000A"/>
               <w:insideV w:val="single" w:sz="4" w:space="0" w:color="00000A"/>
             </w:tcBorders>
-            <w:shd w:fill="auto" w:val="clear"/>
+            <w:shd w:fill="FFFFFF" w:val="clear"/>
             <w:tcMar>
-              <w:left w:w="108" w:type="dxa"/>
+              <w:left w:w="103" w:type="dxa"/>
             </w:tcMar>
             <w:vAlign w:val="center"/>
           </w:tcPr>
@@ -10301,7 +10717,7 @@
         </w:tc>
         <w:tc>
           <w:tcPr>
-            <w:tcW w:w="1443" w:type="dxa"/>
+            <w:tcW w:w="1445" w:type="dxa"/>
             <w:tcBorders>
               <w:top w:val="single" w:sz="4" w:space="0" w:color="00000A"/>
               <w:left w:val="single" w:sz="4" w:space="0" w:color="00000A"/>
@@ -10310,9 +10726,9 @@
               <w:right w:val="single" w:sz="12" w:space="0" w:color="00000A"/>
               <w:insideV w:val="single" w:sz="12" w:space="0" w:color="00000A"/>
             </w:tcBorders>
-            <w:shd w:fill="auto" w:val="clear"/>
+            <w:shd w:fill="FFFFFF" w:val="clear"/>
             <w:tcMar>
-              <w:left w:w="108" w:type="dxa"/>
+              <w:left w:w="103" w:type="dxa"/>
             </w:tcMar>
             <w:vAlign w:val="center"/>
           </w:tcPr>
@@ -10338,7 +10754,7 @@
         </w:trPr>
         <w:tc>
           <w:tcPr>
-            <w:tcW w:w="539" w:type="dxa"/>
+            <w:tcW w:w="538" w:type="dxa"/>
             <w:vMerge w:val="continue"/>
             <w:tcBorders>
               <w:top w:val="single" w:sz="4" w:space="0" w:color="00000A"/>
@@ -10348,9 +10764,9 @@
               <w:right w:val="single" w:sz="4" w:space="0" w:color="00000A"/>
               <w:insideV w:val="single" w:sz="4" w:space="0" w:color="00000A"/>
             </w:tcBorders>
-            <w:shd w:fill="auto" w:val="clear"/>
+            <w:shd w:fill="FFFFFF" w:val="clear"/>
             <w:tcMar>
-              <w:left w:w="98" w:type="dxa"/>
+              <w:left w:w="83" w:type="dxa"/>
             </w:tcMar>
             <w:vAlign w:val="center"/>
           </w:tcPr>
@@ -10376,7 +10792,7 @@
         </w:tc>
         <w:tc>
           <w:tcPr>
-            <w:tcW w:w="539" w:type="dxa"/>
+            <w:tcW w:w="538" w:type="dxa"/>
             <w:vMerge w:val="continue"/>
             <w:tcBorders>
               <w:top w:val="single" w:sz="4" w:space="0" w:color="00000A"/>
@@ -10386,9 +10802,9 @@
               <w:right w:val="single" w:sz="4" w:space="0" w:color="00000A"/>
               <w:insideV w:val="single" w:sz="4" w:space="0" w:color="00000A"/>
             </w:tcBorders>
-            <w:shd w:fill="auto" w:val="clear"/>
+            <w:shd w:fill="FFFFFF" w:val="clear"/>
             <w:tcMar>
-              <w:left w:w="108" w:type="dxa"/>
+              <w:left w:w="103" w:type="dxa"/>
             </w:tcMar>
             <w:vAlign w:val="center"/>
           </w:tcPr>
@@ -10415,9 +10831,9 @@
               <w:right w:val="single" w:sz="4" w:space="0" w:color="00000A"/>
               <w:insideV w:val="single" w:sz="4" w:space="0" w:color="00000A"/>
             </w:tcBorders>
-            <w:shd w:fill="auto" w:val="clear"/>
+            <w:shd w:fill="FFFFFF" w:val="clear"/>
             <w:tcMar>
-              <w:left w:w="108" w:type="dxa"/>
+              <w:left w:w="103" w:type="dxa"/>
             </w:tcMar>
             <w:vAlign w:val="center"/>
           </w:tcPr>
@@ -10446,9 +10862,9 @@
               <w:right w:val="single" w:sz="4" w:space="0" w:color="00000A"/>
               <w:insideV w:val="single" w:sz="4" w:space="0" w:color="00000A"/>
             </w:tcBorders>
-            <w:shd w:fill="auto" w:val="clear"/>
+            <w:shd w:fill="FFFFFF" w:val="clear"/>
             <w:tcMar>
-              <w:left w:w="108" w:type="dxa"/>
+              <w:left w:w="103" w:type="dxa"/>
             </w:tcMar>
             <w:vAlign w:val="center"/>
           </w:tcPr>
@@ -10468,7 +10884,7 @@
         </w:tc>
         <w:tc>
           <w:tcPr>
-            <w:tcW w:w="3779" w:type="dxa"/>
+            <w:tcW w:w="3778" w:type="dxa"/>
             <w:tcBorders>
               <w:top w:val="single" w:sz="4" w:space="0" w:color="00000A"/>
               <w:left w:val="single" w:sz="4" w:space="0" w:color="00000A"/>
@@ -10477,9 +10893,9 @@
               <w:right w:val="single" w:sz="4" w:space="0" w:color="00000A"/>
               <w:insideV w:val="single" w:sz="4" w:space="0" w:color="00000A"/>
             </w:tcBorders>
-            <w:shd w:fill="auto" w:val="clear"/>
+            <w:shd w:fill="FFFFFF" w:val="clear"/>
             <w:tcMar>
-              <w:left w:w="108" w:type="dxa"/>
+              <w:left w:w="103" w:type="dxa"/>
             </w:tcMar>
             <w:vAlign w:val="center"/>
           </w:tcPr>
@@ -10508,9 +10924,9 @@
               <w:right w:val="single" w:sz="4" w:space="0" w:color="00000A"/>
               <w:insideV w:val="single" w:sz="4" w:space="0" w:color="00000A"/>
             </w:tcBorders>
-            <w:shd w:fill="auto" w:val="clear"/>
+            <w:shd w:fill="FFFFFF" w:val="clear"/>
             <w:tcMar>
-              <w:left w:w="108" w:type="dxa"/>
+              <w:left w:w="103" w:type="dxa"/>
             </w:tcMar>
             <w:vAlign w:val="center"/>
           </w:tcPr>
@@ -10530,7 +10946,7 @@
         </w:tc>
         <w:tc>
           <w:tcPr>
-            <w:tcW w:w="1443" w:type="dxa"/>
+            <w:tcW w:w="1445" w:type="dxa"/>
             <w:tcBorders>
               <w:top w:val="single" w:sz="4" w:space="0" w:color="00000A"/>
               <w:left w:val="single" w:sz="4" w:space="0" w:color="00000A"/>
@@ -10539,9 +10955,9 @@
               <w:right w:val="single" w:sz="12" w:space="0" w:color="00000A"/>
               <w:insideV w:val="single" w:sz="12" w:space="0" w:color="00000A"/>
             </w:tcBorders>
-            <w:shd w:fill="auto" w:val="clear"/>
+            <w:shd w:fill="FFFFFF" w:val="clear"/>
             <w:tcMar>
-              <w:left w:w="108" w:type="dxa"/>
+              <w:left w:w="103" w:type="dxa"/>
             </w:tcMar>
             <w:vAlign w:val="center"/>
           </w:tcPr>
@@ -10567,7 +10983,7 @@
         </w:trPr>
         <w:tc>
           <w:tcPr>
-            <w:tcW w:w="539" w:type="dxa"/>
+            <w:tcW w:w="538" w:type="dxa"/>
             <w:vMerge w:val="continue"/>
             <w:tcBorders>
               <w:top w:val="single" w:sz="4" w:space="0" w:color="00000A"/>
@@ -10577,9 +10993,9 @@
               <w:right w:val="single" w:sz="4" w:space="0" w:color="00000A"/>
               <w:insideV w:val="single" w:sz="4" w:space="0" w:color="00000A"/>
             </w:tcBorders>
-            <w:shd w:fill="auto" w:val="clear"/>
+            <w:shd w:fill="FFFFFF" w:val="clear"/>
             <w:tcMar>
-              <w:left w:w="98" w:type="dxa"/>
+              <w:left w:w="83" w:type="dxa"/>
             </w:tcMar>
             <w:vAlign w:val="center"/>
           </w:tcPr>
@@ -10605,7 +11021,7 @@
         </w:tc>
         <w:tc>
           <w:tcPr>
-            <w:tcW w:w="539" w:type="dxa"/>
+            <w:tcW w:w="538" w:type="dxa"/>
             <w:vMerge w:val="continue"/>
             <w:tcBorders>
               <w:top w:val="single" w:sz="4" w:space="0" w:color="00000A"/>
@@ -10615,9 +11031,9 @@
               <w:right w:val="single" w:sz="4" w:space="0" w:color="00000A"/>
               <w:insideV w:val="single" w:sz="4" w:space="0" w:color="00000A"/>
             </w:tcBorders>
-            <w:shd w:fill="auto" w:val="clear"/>
+            <w:shd w:fill="FFFFFF" w:val="clear"/>
             <w:tcMar>
-              <w:left w:w="108" w:type="dxa"/>
+              <w:left w:w="103" w:type="dxa"/>
             </w:tcMar>
             <w:vAlign w:val="center"/>
           </w:tcPr>
@@ -10644,9 +11060,9 @@
               <w:right w:val="single" w:sz="4" w:space="0" w:color="00000A"/>
               <w:insideV w:val="single" w:sz="4" w:space="0" w:color="00000A"/>
             </w:tcBorders>
-            <w:shd w:fill="auto" w:val="clear"/>
+            <w:shd w:fill="FFFFFF" w:val="clear"/>
             <w:tcMar>
-              <w:left w:w="108" w:type="dxa"/>
+              <w:left w:w="103" w:type="dxa"/>
             </w:tcMar>
             <w:vAlign w:val="center"/>
           </w:tcPr>
@@ -10675,9 +11091,9 @@
               <w:right w:val="single" w:sz="4" w:space="0" w:color="00000A"/>
               <w:insideV w:val="single" w:sz="4" w:space="0" w:color="00000A"/>
             </w:tcBorders>
-            <w:shd w:fill="auto" w:val="clear"/>
+            <w:shd w:fill="FFFFFF" w:val="clear"/>
             <w:tcMar>
-              <w:left w:w="108" w:type="dxa"/>
+              <w:left w:w="103" w:type="dxa"/>
             </w:tcMar>
             <w:vAlign w:val="center"/>
           </w:tcPr>
@@ -10697,7 +11113,7 @@
         </w:tc>
         <w:tc>
           <w:tcPr>
-            <w:tcW w:w="3779" w:type="dxa"/>
+            <w:tcW w:w="3778" w:type="dxa"/>
             <w:tcBorders>
               <w:top w:val="single" w:sz="4" w:space="0" w:color="00000A"/>
               <w:left w:val="single" w:sz="4" w:space="0" w:color="00000A"/>
@@ -10706,9 +11122,9 @@
               <w:right w:val="single" w:sz="4" w:space="0" w:color="00000A"/>
               <w:insideV w:val="single" w:sz="4" w:space="0" w:color="00000A"/>
             </w:tcBorders>
-            <w:shd w:fill="auto" w:val="clear"/>
+            <w:shd w:fill="FFFFFF" w:val="clear"/>
             <w:tcMar>
-              <w:left w:w="108" w:type="dxa"/>
+              <w:left w:w="103" w:type="dxa"/>
             </w:tcMar>
             <w:vAlign w:val="center"/>
           </w:tcPr>
@@ -10737,9 +11153,9 @@
               <w:right w:val="single" w:sz="4" w:space="0" w:color="00000A"/>
               <w:insideV w:val="single" w:sz="4" w:space="0" w:color="00000A"/>
             </w:tcBorders>
-            <w:shd w:fill="auto" w:val="clear"/>
+            <w:shd w:fill="FFFFFF" w:val="clear"/>
             <w:tcMar>
-              <w:left w:w="108" w:type="dxa"/>
+              <w:left w:w="103" w:type="dxa"/>
             </w:tcMar>
             <w:vAlign w:val="center"/>
           </w:tcPr>
@@ -10759,7 +11175,7 @@
         </w:tc>
         <w:tc>
           <w:tcPr>
-            <w:tcW w:w="1443" w:type="dxa"/>
+            <w:tcW w:w="1445" w:type="dxa"/>
             <w:tcBorders>
               <w:top w:val="single" w:sz="4" w:space="0" w:color="00000A"/>
               <w:left w:val="single" w:sz="4" w:space="0" w:color="00000A"/>
@@ -10768,9 +11184,9 @@
               <w:right w:val="single" w:sz="12" w:space="0" w:color="00000A"/>
               <w:insideV w:val="single" w:sz="12" w:space="0" w:color="00000A"/>
             </w:tcBorders>
-            <w:shd w:fill="auto" w:val="clear"/>
+            <w:shd w:fill="FFFFFF" w:val="clear"/>
             <w:tcMar>
-              <w:left w:w="108" w:type="dxa"/>
+              <w:left w:w="103" w:type="dxa"/>
             </w:tcMar>
             <w:vAlign w:val="center"/>
           </w:tcPr>
@@ -10796,7 +11212,7 @@
         </w:trPr>
         <w:tc>
           <w:tcPr>
-            <w:tcW w:w="539" w:type="dxa"/>
+            <w:tcW w:w="538" w:type="dxa"/>
             <w:vMerge w:val="continue"/>
             <w:tcBorders>
               <w:top w:val="single" w:sz="4" w:space="0" w:color="00000A"/>
@@ -10806,9 +11222,9 @@
               <w:right w:val="single" w:sz="4" w:space="0" w:color="00000A"/>
               <w:insideV w:val="single" w:sz="4" w:space="0" w:color="00000A"/>
             </w:tcBorders>
-            <w:shd w:fill="auto" w:val="clear"/>
+            <w:shd w:fill="FFFFFF" w:val="clear"/>
             <w:tcMar>
-              <w:left w:w="98" w:type="dxa"/>
+              <w:left w:w="83" w:type="dxa"/>
             </w:tcMar>
             <w:vAlign w:val="center"/>
           </w:tcPr>
@@ -10844,9 +11260,9 @@
               <w:right w:val="single" w:sz="12" w:space="0" w:color="00000A"/>
               <w:insideV w:val="single" w:sz="12" w:space="0" w:color="00000A"/>
             </w:tcBorders>
-            <w:shd w:fill="auto" w:val="clear"/>
+            <w:shd w:fill="FFFFFF" w:val="clear"/>
             <w:tcMar>
-              <w:left w:w="108" w:type="dxa"/>
+              <w:left w:w="103" w:type="dxa"/>
             </w:tcMar>
           </w:tcPr>
           <w:p>
@@ -11887,7 +12303,7 @@
     </w:pPr>
     <w:rPr>
       <w:rFonts w:ascii="Times New Roman" w:hAnsi="Times New Roman" w:eastAsia="宋体" w:cs="Times New Roman"/>
-      <w:color w:val="auto"/>
+      <w:color w:val="00000A"/>
       <w:sz w:val="21"/>
       <w:szCs w:val="20"/>
       <w:lang w:val="en-US" w:eastAsia="zh-CN" w:bidi="ar-SA"/>
@@ -12017,6 +12433,18 @@
     <w:name w:val="ListLabel 1"/>
     <w:rPr>
       <w:rFonts w:eastAsia="宋体" w:cs="Times New Roman"/>
+    </w:rPr>
+  </w:style>
+  <w:style w:type="character" w:styleId="ListLabel2">
+    <w:name w:val="ListLabel 2"/>
+    <w:rPr>
+      <w:rFonts w:cs="宋体"/>
+    </w:rPr>
+  </w:style>
+  <w:style w:type="character" w:styleId="ListLabel3">
+    <w:name w:val="ListLabel 3"/>
+    <w:rPr>
+      <w:rFonts w:cs="Wingdings"/>
     </w:rPr>
   </w:style>
   <w:style w:type="paragraph" w:styleId="Heading">

</xml_diff>